<commit_message>
table de matières 2.0 (word)
</commit_message>
<xml_diff>
--- a/Table de matières.docx
+++ b/Table de matières.docx
@@ -33,6 +33,7 @@
     <w:p>
       <w:pPr>
         <w:rPr>
+          <w:rFonts w:asciiTheme="majorBidi" w:hAnsiTheme="majorBidi" w:cstheme="majorBidi"/>
           <w:sz w:val="20"/>
           <w:szCs w:val="20"/>
         </w:rPr>
@@ -47,27 +48,217 @@
         </w:numPr>
         <w:rPr>
           <w:rFonts w:asciiTheme="majorBidi" w:hAnsiTheme="majorBidi"/>
-          <w:color w:val="000000" w:themeColor="text1"/>
-          <w:sz w:val="22"/>
-          <w:szCs w:val="22"/>
-        </w:rPr>
-      </w:pPr>
-      <w:r>
-        <w:rPr>
-          <w:rFonts w:asciiTheme="majorBidi" w:hAnsiTheme="majorBidi"/>
-          <w:color w:val="000000" w:themeColor="text1"/>
-          <w:sz w:val="22"/>
-          <w:szCs w:val="22"/>
-        </w:rPr>
-        <w:t>Définition de la machine de Turing</w:t>
-      </w:r>
+          <w:color w:val="auto"/>
+          <w:sz w:val="28"/>
+          <w:szCs w:val="28"/>
+        </w:rPr>
+      </w:pPr>
+      <w:r>
+        <w:rPr>
+          <w:rFonts w:asciiTheme="majorBidi" w:hAnsiTheme="majorBidi"/>
+          <w:color w:val="auto"/>
+          <w:sz w:val="28"/>
+          <w:szCs w:val="28"/>
+        </w:rPr>
+        <w:t>L</w:t>
+      </w:r>
+      <w:r>
+        <w:rPr>
+          <w:rFonts w:asciiTheme="majorBidi" w:hAnsiTheme="majorBidi"/>
+          <w:color w:val="auto"/>
+          <w:sz w:val="28"/>
+          <w:szCs w:val="28"/>
+        </w:rPr>
+        <w:t xml:space="preserve">a </w:t>
+      </w:r>
+      <w:r>
+        <w:rPr>
+          <w:rFonts w:asciiTheme="majorBidi" w:hAnsiTheme="majorBidi"/>
+          <w:color w:val="auto"/>
+          <w:sz w:val="28"/>
+          <w:szCs w:val="28"/>
+        </w:rPr>
+        <w:t>M</w:t>
+      </w:r>
+      <w:r>
+        <w:rPr>
+          <w:rFonts w:asciiTheme="majorBidi" w:hAnsiTheme="majorBidi"/>
+          <w:color w:val="auto"/>
+          <w:sz w:val="28"/>
+          <w:szCs w:val="28"/>
+        </w:rPr>
+        <w:t>achine de Turing</w:t>
+      </w:r>
+    </w:p>
+    <w:p>
+      <w:pPr>
+        <w:pStyle w:val="Paragraphedeliste"/>
+        <w:numPr>
+          <w:ilvl w:val="1"/>
+          <w:numId w:val="19"/>
+        </w:numPr>
+      </w:pPr>
+      <w:r>
+        <w:t xml:space="preserve"> </w:t>
+      </w:r>
+      <w:r>
+        <w:tab/>
+      </w:r>
+    </w:p>
+    <w:p>
+      <w:pPr>
+        <w:pStyle w:val="Titre3"/>
+        <w:ind w:firstLine="708"/>
+        <w:rPr>
+          <w:rFonts w:asciiTheme="majorBidi" w:hAnsiTheme="majorBidi"/>
+          <w:color w:val="auto"/>
+          <w:sz w:val="20"/>
+          <w:szCs w:val="20"/>
+        </w:rPr>
+      </w:pPr>
+      <w:r>
+        <w:rPr>
+          <w:rFonts w:asciiTheme="majorBidi" w:hAnsiTheme="majorBidi"/>
+          <w:color w:val="auto"/>
+          <w:sz w:val="20"/>
+          <w:szCs w:val="20"/>
+        </w:rPr>
+        <w:t>1</w:t>
+      </w:r>
+      <w:r>
+        <w:rPr>
+          <w:rFonts w:asciiTheme="majorBidi" w:hAnsiTheme="majorBidi"/>
+          <w:color w:val="auto"/>
+          <w:sz w:val="20"/>
+          <w:szCs w:val="20"/>
+        </w:rPr>
+        <w:t>-1</w:t>
+      </w:r>
+      <w:r>
+        <w:rPr>
+          <w:rFonts w:asciiTheme="majorBidi" w:hAnsiTheme="majorBidi"/>
+          <w:color w:val="auto"/>
+          <w:sz w:val="20"/>
+          <w:szCs w:val="20"/>
+        </w:rPr>
+        <w:t>-1</w:t>
+      </w:r>
+      <w:r>
+        <w:rPr>
+          <w:rFonts w:asciiTheme="majorBidi" w:hAnsiTheme="majorBidi"/>
+          <w:color w:val="auto"/>
+          <w:sz w:val="20"/>
+          <w:szCs w:val="20"/>
+        </w:rPr>
+        <w:t>- Alan Turing</w:t>
+      </w:r>
+    </w:p>
+    <w:p>
+      <w:pPr>
+        <w:pStyle w:val="Titre3"/>
+        <w:ind w:firstLine="708"/>
+        <w:rPr>
+          <w:rFonts w:asciiTheme="majorBidi" w:hAnsiTheme="majorBidi"/>
+          <w:color w:val="auto"/>
+          <w:sz w:val="20"/>
+          <w:szCs w:val="20"/>
+        </w:rPr>
+      </w:pPr>
+      <w:r>
+        <w:rPr>
+          <w:rFonts w:asciiTheme="majorBidi" w:hAnsiTheme="majorBidi"/>
+          <w:color w:val="auto"/>
+          <w:sz w:val="20"/>
+          <w:szCs w:val="20"/>
+        </w:rPr>
+        <w:t>1</w:t>
+      </w:r>
+      <w:r>
+        <w:rPr>
+          <w:rFonts w:asciiTheme="majorBidi" w:hAnsiTheme="majorBidi"/>
+          <w:color w:val="auto"/>
+          <w:sz w:val="20"/>
+          <w:szCs w:val="20"/>
+        </w:rPr>
+        <w:t>-</w:t>
+      </w:r>
+      <w:r>
+        <w:rPr>
+          <w:rFonts w:asciiTheme="majorBidi" w:hAnsiTheme="majorBidi"/>
+          <w:color w:val="auto"/>
+          <w:sz w:val="20"/>
+          <w:szCs w:val="20"/>
+        </w:rPr>
+        <w:t>1-2</w:t>
+      </w:r>
+      <w:r>
+        <w:rPr>
+          <w:rFonts w:asciiTheme="majorBidi" w:hAnsiTheme="majorBidi"/>
+          <w:color w:val="auto"/>
+          <w:sz w:val="20"/>
+          <w:szCs w:val="20"/>
+        </w:rPr>
+        <w:t xml:space="preserve">- </w:t>
+      </w:r>
+      <w:r>
+        <w:rPr>
+          <w:rFonts w:asciiTheme="majorBidi" w:hAnsiTheme="majorBidi"/>
+          <w:color w:val="000000" w:themeColor="text1"/>
+          <w:sz w:val="20"/>
+          <w:szCs w:val="20"/>
+        </w:rPr>
+        <w:t>Définition</w:t>
+      </w:r>
+      <w:r>
+        <w:rPr>
+          <w:rFonts w:asciiTheme="majorBidi" w:hAnsiTheme="majorBidi"/>
+          <w:color w:val="000000" w:themeColor="text1"/>
+          <w:sz w:val="20"/>
+          <w:szCs w:val="20"/>
+        </w:rPr>
+        <w:t xml:space="preserve"> de</w:t>
+      </w:r>
+      <w:r>
+        <w:rPr>
+          <w:rFonts w:asciiTheme="majorBidi" w:hAnsiTheme="majorBidi"/>
+          <w:color w:val="000000" w:themeColor="text1"/>
+          <w:sz w:val="20"/>
+          <w:szCs w:val="20"/>
+        </w:rPr>
+        <w:t xml:space="preserve"> </w:t>
+      </w:r>
+      <w:r>
+        <w:rPr>
+          <w:rFonts w:asciiTheme="majorBidi" w:hAnsiTheme="majorBidi"/>
+          <w:color w:val="auto"/>
+          <w:sz w:val="20"/>
+          <w:szCs w:val="20"/>
+        </w:rPr>
+        <w:t>la</w:t>
+      </w:r>
+      <w:r>
+        <w:rPr>
+          <w:rFonts w:asciiTheme="majorBidi" w:hAnsiTheme="majorBidi"/>
+          <w:color w:val="auto"/>
+          <w:sz w:val="20"/>
+          <w:szCs w:val="20"/>
+        </w:rPr>
+        <w:t xml:space="preserve"> Machine de Turing</w:t>
+      </w:r>
+    </w:p>
+    <w:p>
+      <w:pPr>
+        <w:rPr>
+          <w:rFonts w:asciiTheme="majorBidi" w:hAnsiTheme="majorBidi" w:cstheme="majorBidi"/>
+        </w:rPr>
+      </w:pPr>
     </w:p>
     <w:p>
       <w:pPr>
         <w:pStyle w:val="Titre2"/>
         <w:numPr>
-          <w:ilvl w:val="0"/>
-          <w:numId w:val="2"/>
+          <w:ilvl w:val="1"/>
+          <w:numId w:val="19"/>
         </w:numPr>
         <w:rPr>
           <w:rFonts w:asciiTheme="majorBidi" w:hAnsiTheme="majorBidi"/>
@@ -83,15 +274,124 @@
           <w:sz w:val="22"/>
           <w:szCs w:val="22"/>
         </w:rPr>
-        <w:t>Historique et contexte de la proposition par Alan Turing</w:t>
-      </w:r>
+        <w:t>A</w:t>
+      </w:r>
+      <w:r>
+        <w:rPr>
+          <w:rFonts w:asciiTheme="majorBidi" w:hAnsiTheme="majorBidi"/>
+          <w:color w:val="000000" w:themeColor="text1"/>
+          <w:sz w:val="22"/>
+          <w:szCs w:val="22"/>
+        </w:rPr>
+        <w:t xml:space="preserve">perçu </w:t>
+      </w:r>
+      <w:r>
+        <w:rPr>
+          <w:rFonts w:asciiTheme="majorBidi" w:hAnsiTheme="majorBidi"/>
+          <w:color w:val="000000" w:themeColor="text1"/>
+          <w:sz w:val="22"/>
+          <w:szCs w:val="22"/>
+        </w:rPr>
+        <w:t>H</w:t>
+      </w:r>
+      <w:r>
+        <w:rPr>
+          <w:rFonts w:asciiTheme="majorBidi" w:hAnsiTheme="majorBidi"/>
+          <w:color w:val="000000" w:themeColor="text1"/>
+          <w:sz w:val="22"/>
+          <w:szCs w:val="22"/>
+        </w:rPr>
+        <w:t xml:space="preserve">istorique et </w:t>
+      </w:r>
+      <w:r>
+        <w:rPr>
+          <w:rFonts w:asciiTheme="majorBidi" w:hAnsiTheme="majorBidi"/>
+          <w:color w:val="000000" w:themeColor="text1"/>
+          <w:sz w:val="22"/>
+          <w:szCs w:val="22"/>
+        </w:rPr>
+        <w:t>C</w:t>
+      </w:r>
+      <w:r>
+        <w:rPr>
+          <w:rFonts w:asciiTheme="majorBidi" w:hAnsiTheme="majorBidi"/>
+          <w:color w:val="000000" w:themeColor="text1"/>
+          <w:sz w:val="22"/>
+          <w:szCs w:val="22"/>
+        </w:rPr>
+        <w:t xml:space="preserve">ontextuel de la </w:t>
+      </w:r>
+      <w:r>
+        <w:rPr>
+          <w:rFonts w:asciiTheme="majorBidi" w:hAnsiTheme="majorBidi"/>
+          <w:color w:val="000000" w:themeColor="text1"/>
+          <w:sz w:val="22"/>
+          <w:szCs w:val="22"/>
+        </w:rPr>
+        <w:t>P</w:t>
+      </w:r>
+      <w:r>
+        <w:rPr>
+          <w:rFonts w:asciiTheme="majorBidi" w:hAnsiTheme="majorBidi"/>
+          <w:color w:val="000000" w:themeColor="text1"/>
+          <w:sz w:val="22"/>
+          <w:szCs w:val="22"/>
+        </w:rPr>
+        <w:t>roposition d'Alan Turing</w:t>
+      </w:r>
+    </w:p>
+    <w:p>
+      <w:pPr>
+        <w:pStyle w:val="Titre3"/>
+        <w:ind w:left="708"/>
+        <w:rPr>
+          <w:rFonts w:asciiTheme="majorBidi" w:hAnsiTheme="majorBidi"/>
+          <w:color w:val="auto"/>
+          <w:sz w:val="20"/>
+          <w:szCs w:val="20"/>
+        </w:rPr>
+      </w:pPr>
+      <w:r>
+        <w:rPr>
+          <w:rFonts w:asciiTheme="majorBidi" w:hAnsiTheme="majorBidi"/>
+          <w:color w:val="auto"/>
+          <w:sz w:val="20"/>
+          <w:szCs w:val="20"/>
+        </w:rPr>
+        <w:t>2</w:t>
+      </w:r>
+      <w:r>
+        <w:rPr>
+          <w:rFonts w:asciiTheme="majorBidi" w:hAnsiTheme="majorBidi"/>
+          <w:color w:val="auto"/>
+          <w:sz w:val="20"/>
+          <w:szCs w:val="20"/>
+        </w:rPr>
+        <w:t xml:space="preserve">-1- </w:t>
+      </w:r>
+      <w:r>
+        <w:rPr>
+          <w:rFonts w:asciiTheme="majorBidi" w:hAnsiTheme="majorBidi"/>
+          <w:color w:val="auto"/>
+          <w:sz w:val="20"/>
+          <w:szCs w:val="20"/>
+        </w:rPr>
+        <w:t>…</w:t>
+      </w:r>
+    </w:p>
+    <w:p>
+      <w:pPr>
+        <w:rPr>
+          <w:rFonts w:asciiTheme="majorBidi" w:hAnsiTheme="majorBidi" w:cstheme="majorBidi"/>
+        </w:rPr>
+      </w:pPr>
     </w:p>
     <w:p>
       <w:pPr>
         <w:pStyle w:val="Titre2"/>
         <w:numPr>
-          <w:ilvl w:val="0"/>
-          <w:numId w:val="2"/>
+          <w:ilvl w:val="1"/>
+          <w:numId w:val="19"/>
         </w:numPr>
         <w:rPr>
           <w:rFonts w:asciiTheme="majorBidi" w:hAnsiTheme="majorBidi"/>
@@ -107,12 +407,67 @@
           <w:sz w:val="22"/>
           <w:szCs w:val="22"/>
         </w:rPr>
-        <w:t>Importance de la machine de Turing dans l'histoire de l'informatique</w:t>
-      </w:r>
-    </w:p>
-    <w:p>
-      <w:pPr>
-        <w:rPr>
+        <w:t xml:space="preserve">Importance de la </w:t>
+      </w:r>
+      <w:r>
+        <w:rPr>
+          <w:rFonts w:asciiTheme="majorBidi" w:hAnsiTheme="majorBidi"/>
+          <w:color w:val="000000" w:themeColor="text1"/>
+          <w:sz w:val="22"/>
+          <w:szCs w:val="22"/>
+        </w:rPr>
+        <w:t>M</w:t>
+      </w:r>
+      <w:r>
+        <w:rPr>
+          <w:rFonts w:asciiTheme="majorBidi" w:hAnsiTheme="majorBidi"/>
+          <w:color w:val="000000" w:themeColor="text1"/>
+          <w:sz w:val="22"/>
+          <w:szCs w:val="22"/>
+        </w:rPr>
+        <w:t>achine de Turing dans l'</w:t>
+      </w:r>
+      <w:r>
+        <w:rPr>
+          <w:rFonts w:asciiTheme="majorBidi" w:hAnsiTheme="majorBidi"/>
+          <w:color w:val="000000" w:themeColor="text1"/>
+          <w:sz w:val="22"/>
+          <w:szCs w:val="22"/>
+        </w:rPr>
+        <w:t>H</w:t>
+      </w:r>
+      <w:r>
+        <w:rPr>
+          <w:rFonts w:asciiTheme="majorBidi" w:hAnsiTheme="majorBidi"/>
+          <w:color w:val="000000" w:themeColor="text1"/>
+          <w:sz w:val="22"/>
+          <w:szCs w:val="22"/>
+        </w:rPr>
+        <w:t>istoire de l'</w:t>
+      </w:r>
+      <w:r>
+        <w:rPr>
+          <w:rFonts w:asciiTheme="majorBidi" w:hAnsiTheme="majorBidi"/>
+          <w:color w:val="000000" w:themeColor="text1"/>
+          <w:sz w:val="22"/>
+          <w:szCs w:val="22"/>
+        </w:rPr>
+        <w:t>I</w:t>
+      </w:r>
+      <w:r>
+        <w:rPr>
+          <w:rFonts w:asciiTheme="majorBidi" w:hAnsiTheme="majorBidi"/>
+          <w:color w:val="000000" w:themeColor="text1"/>
+          <w:sz w:val="22"/>
+          <w:szCs w:val="22"/>
+        </w:rPr>
+        <w:t>nformatique</w:t>
+      </w:r>
+    </w:p>
+    <w:p>
+      <w:pPr>
+        <w:rPr>
+          <w:rFonts w:asciiTheme="majorBidi" w:hAnsiTheme="majorBidi" w:cstheme="majorBidi"/>
           <w:sz w:val="20"/>
           <w:szCs w:val="20"/>
         </w:rPr>
@@ -129,9 +484,9 @@
           <w:rFonts w:asciiTheme="majorBidi" w:hAnsiTheme="majorBidi"/>
           <w:b/>
           <w:bCs/>
-          <w:color w:val="000000" w:themeColor="text1"/>
-          <w:sz w:val="24"/>
-          <w:szCs w:val="24"/>
+          <w:color w:val="auto"/>
+          <w:sz w:val="28"/>
+          <w:szCs w:val="28"/>
         </w:rPr>
       </w:pPr>
       <w:r>
@@ -139,9 +494,280 @@
           <w:rFonts w:asciiTheme="majorBidi" w:hAnsiTheme="majorBidi"/>
           <w:b/>
           <w:bCs/>
-          <w:color w:val="000000" w:themeColor="text1"/>
-          <w:sz w:val="24"/>
-          <w:szCs w:val="24"/>
+          <w:color w:val="auto"/>
+          <w:sz w:val="28"/>
+          <w:szCs w:val="28"/>
+        </w:rPr>
+        <w:t>Science Informatique</w:t>
+      </w:r>
+      <w:r>
+        <w:rPr>
+          <w:rFonts w:asciiTheme="majorBidi" w:hAnsiTheme="majorBidi"/>
+          <w:b/>
+          <w:bCs/>
+          <w:color w:val="auto"/>
+          <w:sz w:val="28"/>
+          <w:szCs w:val="28"/>
+        </w:rPr>
+        <w:t xml:space="preserve"> et</w:t>
+      </w:r>
+      <w:r>
+        <w:rPr>
+          <w:rFonts w:asciiTheme="majorBidi" w:hAnsiTheme="majorBidi"/>
+          <w:color w:val="auto"/>
+          <w:sz w:val="28"/>
+          <w:szCs w:val="28"/>
+        </w:rPr>
+        <w:t xml:space="preserve"> </w:t>
+      </w:r>
+      <w:r>
+        <w:rPr>
+          <w:rFonts w:asciiTheme="majorBidi" w:hAnsiTheme="majorBidi"/>
+          <w:b/>
+          <w:bCs/>
+          <w:color w:val="auto"/>
+          <w:sz w:val="28"/>
+          <w:szCs w:val="28"/>
+        </w:rPr>
+        <w:t xml:space="preserve">la Machine de Turing </w:t>
+      </w:r>
+    </w:p>
+    <w:p>
+      <w:pPr>
+        <w:pStyle w:val="Titre1"/>
+        <w:ind w:left="372" w:firstLine="336"/>
+        <w:rPr>
+          <w:rFonts w:asciiTheme="majorBidi" w:hAnsiTheme="majorBidi"/>
+          <w:b/>
+          <w:bCs/>
+          <w:color w:val="auto"/>
+          <w:sz w:val="22"/>
+          <w:szCs w:val="22"/>
+        </w:rPr>
+      </w:pPr>
+      <w:r>
+        <w:rPr>
+          <w:rFonts w:asciiTheme="majorBidi" w:hAnsiTheme="majorBidi"/>
+          <w:b/>
+          <w:bCs/>
+          <w:color w:val="auto"/>
+          <w:sz w:val="22"/>
+          <w:szCs w:val="22"/>
+        </w:rPr>
+        <w:t>3-1- Utilisation de la Machine de Turing</w:t>
+      </w:r>
+    </w:p>
+    <w:p>
+      <w:pPr>
+        <w:pStyle w:val="Titre2"/>
+        <w:rPr>
+          <w:rFonts w:asciiTheme="majorBidi" w:hAnsiTheme="majorBidi"/>
+        </w:rPr>
+      </w:pPr>
+    </w:p>
+    <w:p>
+      <w:pPr>
+        <w:pStyle w:val="Titre2"/>
+        <w:numPr>
+          <w:ilvl w:val="2"/>
+          <w:numId w:val="14"/>
+        </w:numPr>
+        <w:ind w:left="2160" w:hanging="180"/>
+        <w:rPr>
+          <w:rFonts w:asciiTheme="majorBidi" w:hAnsiTheme="majorBidi"/>
+          <w:color w:val="000000" w:themeColor="text1"/>
+          <w:sz w:val="22"/>
+          <w:szCs w:val="22"/>
+        </w:rPr>
+      </w:pPr>
+      <w:r>
+        <w:rPr>
+          <w:rFonts w:asciiTheme="majorBidi" w:hAnsiTheme="majorBidi"/>
+          <w:color w:val="000000" w:themeColor="text1"/>
+          <w:sz w:val="22"/>
+          <w:szCs w:val="22"/>
+        </w:rPr>
+        <w:t>Résolution de problèmes informatiques</w:t>
+      </w:r>
+    </w:p>
+    <w:p>
+      <w:pPr>
+        <w:pStyle w:val="Titre2"/>
+        <w:numPr>
+          <w:ilvl w:val="2"/>
+          <w:numId w:val="14"/>
+        </w:numPr>
+        <w:ind w:left="2160" w:hanging="180"/>
+        <w:rPr>
+          <w:rFonts w:asciiTheme="majorBidi" w:hAnsiTheme="majorBidi"/>
+          <w:color w:val="000000" w:themeColor="text1"/>
+          <w:sz w:val="22"/>
+          <w:szCs w:val="22"/>
+        </w:rPr>
+      </w:pPr>
+      <w:r>
+        <w:rPr>
+          <w:rFonts w:asciiTheme="majorBidi" w:hAnsiTheme="majorBidi"/>
+          <w:color w:val="000000" w:themeColor="text1"/>
+          <w:sz w:val="22"/>
+          <w:szCs w:val="22"/>
+        </w:rPr>
+        <w:t>Détermination de la calculabilité</w:t>
+      </w:r>
+    </w:p>
+    <w:p>
+      <w:pPr>
+        <w:pStyle w:val="Titre2"/>
+        <w:numPr>
+          <w:ilvl w:val="2"/>
+          <w:numId w:val="14"/>
+        </w:numPr>
+        <w:ind w:left="2160" w:hanging="180"/>
+        <w:rPr>
+          <w:rFonts w:asciiTheme="majorBidi" w:hAnsiTheme="majorBidi"/>
+          <w:color w:val="000000" w:themeColor="text1"/>
+          <w:sz w:val="22"/>
+          <w:szCs w:val="22"/>
+        </w:rPr>
+      </w:pPr>
+      <w:r>
+        <w:rPr>
+          <w:rFonts w:asciiTheme="majorBidi" w:hAnsiTheme="majorBidi"/>
+          <w:color w:val="000000" w:themeColor="text1"/>
+          <w:sz w:val="22"/>
+          <w:szCs w:val="22"/>
+        </w:rPr>
+        <w:t>Limitations de la machine de Turing</w:t>
+      </w:r>
+    </w:p>
+    <w:p>
+      <w:pPr>
+        <w:rPr>
+          <w:rFonts w:asciiTheme="majorBidi" w:hAnsiTheme="majorBidi" w:cstheme="majorBidi"/>
+          <w:sz w:val="20"/>
+          <w:szCs w:val="20"/>
+        </w:rPr>
+      </w:pPr>
+    </w:p>
+    <w:p>
+      <w:pPr>
+        <w:pStyle w:val="Titre2"/>
+        <w:ind w:firstLine="708"/>
+        <w:rPr>
+          <w:rFonts w:asciiTheme="majorBidi" w:hAnsiTheme="majorBidi"/>
+          <w:b/>
+          <w:bCs/>
+          <w:sz w:val="22"/>
+          <w:szCs w:val="22"/>
+        </w:rPr>
+      </w:pPr>
+      <w:r>
+        <w:rPr>
+          <w:rFonts w:asciiTheme="majorBidi" w:hAnsiTheme="majorBidi"/>
+          <w:b/>
+          <w:bCs/>
+          <w:color w:val="auto"/>
+          <w:sz w:val="22"/>
+          <w:szCs w:val="22"/>
+        </w:rPr>
+        <w:t>3-2- Contributions de la Machine de Turing à la Science Informatique</w:t>
+      </w:r>
+    </w:p>
+    <w:p>
+      <w:pPr>
+        <w:rPr>
+          <w:rFonts w:asciiTheme="majorBidi" w:hAnsiTheme="majorBidi" w:cstheme="majorBidi"/>
+          <w:sz w:val="20"/>
+          <w:szCs w:val="20"/>
+        </w:rPr>
+      </w:pPr>
+    </w:p>
+    <w:p>
+      <w:pPr>
+        <w:pStyle w:val="Titre2"/>
+        <w:numPr>
+          <w:ilvl w:val="2"/>
+          <w:numId w:val="17"/>
+        </w:numPr>
+        <w:ind w:left="2160" w:hanging="180"/>
+        <w:rPr>
+          <w:rFonts w:asciiTheme="majorBidi" w:hAnsiTheme="majorBidi"/>
+          <w:color w:val="000000" w:themeColor="text1"/>
+          <w:sz w:val="22"/>
+          <w:szCs w:val="22"/>
+        </w:rPr>
+      </w:pPr>
+      <w:r>
+        <w:rPr>
+          <w:rFonts w:asciiTheme="majorBidi" w:hAnsiTheme="majorBidi"/>
+          <w:color w:val="000000" w:themeColor="text1"/>
+          <w:sz w:val="22"/>
+          <w:szCs w:val="22"/>
+        </w:rPr>
+        <w:t>Impact sur la Compréhension des Algorithmes Informatiques</w:t>
+      </w:r>
+    </w:p>
+    <w:p>
+      <w:pPr>
+        <w:pStyle w:val="Titre2"/>
+        <w:numPr>
+          <w:ilvl w:val="2"/>
+          <w:numId w:val="18"/>
+        </w:numPr>
+        <w:ind w:left="2084" w:hanging="180"/>
+        <w:rPr>
+          <w:rFonts w:asciiTheme="majorBidi" w:hAnsiTheme="majorBidi"/>
+          <w:color w:val="000000" w:themeColor="text1"/>
+          <w:sz w:val="22"/>
+          <w:szCs w:val="22"/>
+        </w:rPr>
+      </w:pPr>
+      <w:r>
+        <w:rPr>
+          <w:rFonts w:asciiTheme="majorBidi" w:hAnsiTheme="majorBidi"/>
+          <w:color w:val="000000" w:themeColor="text1"/>
+          <w:sz w:val="22"/>
+          <w:szCs w:val="22"/>
+        </w:rPr>
+        <w:t>Contribution à la Théorie de la Complexité</w:t>
+      </w:r>
+    </w:p>
+    <w:p>
+      <w:pPr>
+        <w:pStyle w:val="Titre2"/>
+        <w:ind w:left="1364"/>
+        <w:rPr>
+          <w:rFonts w:asciiTheme="majorBidi" w:hAnsiTheme="majorBidi"/>
+          <w:color w:val="000000" w:themeColor="text1"/>
+          <w:sz w:val="22"/>
+          <w:szCs w:val="22"/>
+        </w:rPr>
+      </w:pPr>
+    </w:p>
+    <w:p>
+      <w:pPr>
+        <w:pStyle w:val="Titre1"/>
+        <w:numPr>
+          <w:ilvl w:val="0"/>
+          <w:numId w:val="10"/>
+        </w:numPr>
+        <w:rPr>
+          <w:rFonts w:asciiTheme="majorBidi" w:hAnsiTheme="majorBidi"/>
+          <w:b/>
+          <w:bCs/>
+          <w:color w:val="000000" w:themeColor="text1"/>
+          <w:sz w:val="28"/>
+          <w:szCs w:val="28"/>
+        </w:rPr>
+      </w:pPr>
+      <w:r>
+        <w:rPr>
+          <w:rFonts w:asciiTheme="majorBidi" w:hAnsiTheme="majorBidi"/>
+          <w:b/>
+          <w:bCs/>
+          <w:color w:val="000000" w:themeColor="text1"/>
+          <w:sz w:val="28"/>
+          <w:szCs w:val="28"/>
         </w:rPr>
         <w:t>Fonctionnement de la Machine de Turing</w:t>
       </w:r>
@@ -149,6 +775,7 @@
     <w:p>
       <w:pPr>
         <w:rPr>
+          <w:rFonts w:asciiTheme="majorBidi" w:hAnsiTheme="majorBidi" w:cstheme="majorBidi"/>
           <w:sz w:val="18"/>
           <w:szCs w:val="18"/>
         </w:rPr>
@@ -276,7 +903,77 @@
     </w:p>
     <w:p>
       <w:pPr>
-        <w:rPr>
+        <w:pStyle w:val="Titre3"/>
+        <w:numPr>
+          <w:ilvl w:val="1"/>
+          <w:numId w:val="12"/>
+        </w:numPr>
+        <w:rPr>
+          <w:rFonts w:asciiTheme="majorBidi" w:hAnsiTheme="majorBidi"/>
+          <w:color w:val="auto"/>
+          <w:sz w:val="20"/>
+          <w:szCs w:val="20"/>
+        </w:rPr>
+      </w:pPr>
+      <w:r>
+        <w:rPr>
+          <w:rFonts w:asciiTheme="majorBidi" w:hAnsiTheme="majorBidi"/>
+          <w:color w:val="auto"/>
+          <w:sz w:val="20"/>
+          <w:szCs w:val="20"/>
+        </w:rPr>
+        <w:t>Représentation Mathématique</w:t>
+      </w:r>
+    </w:p>
+    <w:p>
+      <w:pPr>
+        <w:pStyle w:val="Titre3"/>
+        <w:numPr>
+          <w:ilvl w:val="1"/>
+          <w:numId w:val="12"/>
+        </w:numPr>
+        <w:rPr>
+          <w:rFonts w:asciiTheme="majorBidi" w:hAnsiTheme="majorBidi"/>
+          <w:color w:val="auto"/>
+          <w:sz w:val="20"/>
+          <w:szCs w:val="20"/>
+        </w:rPr>
+      </w:pPr>
+      <w:r>
+        <w:rPr>
+          <w:rFonts w:asciiTheme="majorBidi" w:hAnsiTheme="majorBidi"/>
+          <w:color w:val="auto"/>
+          <w:sz w:val="20"/>
+          <w:szCs w:val="20"/>
+        </w:rPr>
+        <w:t>Représentation à l’Aide d’un Graphe</w:t>
+      </w:r>
+    </w:p>
+    <w:p>
+      <w:pPr>
+        <w:rPr>
+          <w:rFonts w:asciiTheme="majorBidi" w:hAnsiTheme="majorBidi" w:cstheme="majorBidi"/>
+          <w:sz w:val="20"/>
+          <w:szCs w:val="20"/>
+        </w:rPr>
+      </w:pPr>
+    </w:p>
+    <w:p>
+      <w:pPr>
+        <w:pStyle w:val="Titre2"/>
+        <w:ind w:left="720"/>
+        <w:rPr>
+          <w:rFonts w:asciiTheme="majorBidi" w:hAnsiTheme="majorBidi"/>
+          <w:color w:val="000000" w:themeColor="text1"/>
+          <w:sz w:val="22"/>
+          <w:szCs w:val="22"/>
+        </w:rPr>
+      </w:pPr>
+    </w:p>
+    <w:p>
+      <w:pPr>
+        <w:rPr>
+          <w:rFonts w:asciiTheme="majorBidi" w:hAnsiTheme="majorBidi" w:cstheme="majorBidi"/>
           <w:sz w:val="20"/>
           <w:szCs w:val="20"/>
         </w:rPr>
@@ -307,391 +1004,13 @@
           <w:sz w:val="24"/>
           <w:szCs w:val="24"/>
         </w:rPr>
-        <w:t>Utilisation de la Machine de Turing</w:t>
-      </w:r>
-    </w:p>
-    <w:p>
-      <w:pPr>
-        <w:rPr>
-          <w:sz w:val="20"/>
-          <w:szCs w:val="20"/>
-        </w:rPr>
-      </w:pPr>
-    </w:p>
-    <w:p>
-      <w:pPr>
-        <w:pStyle w:val="Titre2"/>
-        <w:numPr>
-          <w:ilvl w:val="0"/>
-          <w:numId w:val="4"/>
-        </w:numPr>
-        <w:rPr>
-          <w:rFonts w:asciiTheme="majorBidi" w:hAnsiTheme="majorBidi"/>
-          <w:color w:val="000000" w:themeColor="text1"/>
-          <w:sz w:val="22"/>
-          <w:szCs w:val="22"/>
-        </w:rPr>
-      </w:pPr>
-      <w:r>
-        <w:rPr>
-          <w:rFonts w:asciiTheme="majorBidi" w:hAnsiTheme="majorBidi"/>
-          <w:color w:val="000000" w:themeColor="text1"/>
-          <w:sz w:val="22"/>
-          <w:szCs w:val="22"/>
-        </w:rPr>
-        <w:t>Résolution de problèmes informatiques</w:t>
-      </w:r>
-    </w:p>
-    <w:p>
-      <w:pPr>
-        <w:pStyle w:val="Titre2"/>
-        <w:numPr>
-          <w:ilvl w:val="0"/>
-          <w:numId w:val="4"/>
-        </w:numPr>
-        <w:rPr>
-          <w:rFonts w:asciiTheme="majorBidi" w:hAnsiTheme="majorBidi"/>
-          <w:color w:val="000000" w:themeColor="text1"/>
-          <w:sz w:val="22"/>
-          <w:szCs w:val="22"/>
-        </w:rPr>
-      </w:pPr>
-      <w:r>
-        <w:rPr>
-          <w:rFonts w:asciiTheme="majorBidi" w:hAnsiTheme="majorBidi"/>
-          <w:color w:val="000000" w:themeColor="text1"/>
-          <w:sz w:val="22"/>
-          <w:szCs w:val="22"/>
-        </w:rPr>
-        <w:t>Détermination de la calculabilité</w:t>
-      </w:r>
-    </w:p>
-    <w:p>
-      <w:pPr>
-        <w:pStyle w:val="Titre2"/>
-        <w:numPr>
-          <w:ilvl w:val="0"/>
-          <w:numId w:val="4"/>
-        </w:numPr>
-        <w:rPr>
-          <w:rFonts w:asciiTheme="majorBidi" w:hAnsiTheme="majorBidi"/>
-          <w:color w:val="000000" w:themeColor="text1"/>
-          <w:sz w:val="22"/>
-          <w:szCs w:val="22"/>
-        </w:rPr>
-      </w:pPr>
-      <w:r>
-        <w:rPr>
-          <w:rFonts w:asciiTheme="majorBidi" w:hAnsiTheme="majorBidi"/>
-          <w:color w:val="000000" w:themeColor="text1"/>
-          <w:sz w:val="22"/>
-          <w:szCs w:val="22"/>
-        </w:rPr>
-        <w:t>Limitations de la machine de Turing</w:t>
-      </w:r>
-    </w:p>
-    <w:p>
-      <w:pPr>
-        <w:rPr>
-          <w:sz w:val="20"/>
-          <w:szCs w:val="20"/>
-        </w:rPr>
-      </w:pPr>
-    </w:p>
-    <w:p>
-      <w:pPr>
-        <w:pStyle w:val="Titre1"/>
-        <w:numPr>
-          <w:ilvl w:val="0"/>
-          <w:numId w:val="10"/>
-        </w:numPr>
-        <w:rPr>
-          <w:rFonts w:asciiTheme="majorBidi" w:hAnsiTheme="majorBidi"/>
-          <w:b/>
-          <w:bCs/>
-          <w:color w:val="000000" w:themeColor="text1"/>
-          <w:sz w:val="24"/>
-          <w:szCs w:val="24"/>
-        </w:rPr>
-      </w:pPr>
-      <w:r>
-        <w:rPr>
-          <w:rFonts w:asciiTheme="majorBidi" w:hAnsiTheme="majorBidi"/>
-          <w:b/>
-          <w:bCs/>
-          <w:color w:val="000000" w:themeColor="text1"/>
-          <w:sz w:val="24"/>
-          <w:szCs w:val="24"/>
-        </w:rPr>
-        <w:t>Contributions de la Machine de Turing à la Science</w:t>
-      </w:r>
-      <w:r>
-        <w:rPr>
-          <w:rFonts w:asciiTheme="majorBidi" w:hAnsiTheme="majorBidi"/>
-          <w:b/>
-          <w:bCs/>
-          <w:color w:val="000000" w:themeColor="text1"/>
-          <w:sz w:val="24"/>
-          <w:szCs w:val="24"/>
-        </w:rPr>
-        <w:t xml:space="preserve"> </w:t>
-      </w:r>
-      <w:r>
-        <w:rPr>
-          <w:rFonts w:asciiTheme="majorBidi" w:hAnsiTheme="majorBidi"/>
-          <w:b/>
-          <w:bCs/>
-          <w:color w:val="000000" w:themeColor="text1"/>
-          <w:sz w:val="24"/>
-          <w:szCs w:val="24"/>
-        </w:rPr>
-        <w:t>Informatique</w:t>
-      </w:r>
-    </w:p>
-    <w:p>
-      <w:pPr>
-        <w:rPr>
-          <w:sz w:val="20"/>
-          <w:szCs w:val="20"/>
-        </w:rPr>
-      </w:pPr>
-    </w:p>
-    <w:p>
-      <w:pPr>
-        <w:pStyle w:val="Titre2"/>
-        <w:numPr>
-          <w:ilvl w:val="0"/>
-          <w:numId w:val="6"/>
-        </w:numPr>
-        <w:rPr>
-          <w:rFonts w:asciiTheme="majorBidi" w:hAnsiTheme="majorBidi"/>
-          <w:color w:val="000000" w:themeColor="text1"/>
-          <w:sz w:val="22"/>
-          <w:szCs w:val="22"/>
-        </w:rPr>
-      </w:pPr>
-      <w:r>
-        <w:rPr>
-          <w:rFonts w:asciiTheme="majorBidi" w:hAnsiTheme="majorBidi"/>
-          <w:color w:val="000000" w:themeColor="text1"/>
-          <w:sz w:val="22"/>
-          <w:szCs w:val="22"/>
-        </w:rPr>
-        <w:t>Impact sur la compréhension des algorithmes informatiques</w:t>
-      </w:r>
-    </w:p>
-    <w:p>
-      <w:pPr>
-        <w:pStyle w:val="Titre2"/>
-        <w:numPr>
-          <w:ilvl w:val="0"/>
-          <w:numId w:val="6"/>
-        </w:numPr>
-        <w:rPr>
-          <w:rFonts w:asciiTheme="majorBidi" w:hAnsiTheme="majorBidi"/>
-          <w:color w:val="000000" w:themeColor="text1"/>
-          <w:sz w:val="22"/>
-          <w:szCs w:val="22"/>
-        </w:rPr>
-      </w:pPr>
-      <w:r>
-        <w:rPr>
-          <w:rFonts w:asciiTheme="majorBidi" w:hAnsiTheme="majorBidi"/>
-          <w:color w:val="000000" w:themeColor="text1"/>
-          <w:sz w:val="22"/>
-          <w:szCs w:val="22"/>
-        </w:rPr>
-        <w:t>Influence sur le développement de la science informatique</w:t>
-      </w:r>
-    </w:p>
-    <w:p>
-      <w:pPr>
-        <w:pStyle w:val="Titre2"/>
-        <w:numPr>
-          <w:ilvl w:val="0"/>
-          <w:numId w:val="6"/>
-        </w:numPr>
-        <w:rPr>
-          <w:rFonts w:asciiTheme="majorBidi" w:hAnsiTheme="majorBidi"/>
-          <w:color w:val="000000" w:themeColor="text1"/>
-          <w:sz w:val="22"/>
-          <w:szCs w:val="22"/>
-        </w:rPr>
-      </w:pPr>
-      <w:r>
-        <w:rPr>
-          <w:rFonts w:asciiTheme="majorBidi" w:hAnsiTheme="majorBidi"/>
-          <w:color w:val="000000" w:themeColor="text1"/>
-          <w:sz w:val="22"/>
-          <w:szCs w:val="22"/>
-        </w:rPr>
-        <w:t>Étude des algorithmes et des machines complexes</w:t>
-      </w:r>
-    </w:p>
-    <w:p>
-      <w:pPr>
-        <w:rPr>
-          <w:sz w:val="20"/>
-          <w:szCs w:val="20"/>
-        </w:rPr>
-      </w:pPr>
-    </w:p>
-    <w:p>
-      <w:pPr>
-        <w:pStyle w:val="Titre1"/>
-        <w:numPr>
-          <w:ilvl w:val="0"/>
-          <w:numId w:val="10"/>
-        </w:numPr>
-        <w:rPr>
-          <w:rFonts w:asciiTheme="majorBidi" w:hAnsiTheme="majorBidi"/>
-          <w:b/>
-          <w:bCs/>
-          <w:color w:val="000000" w:themeColor="text1"/>
-          <w:sz w:val="24"/>
-          <w:szCs w:val="24"/>
-        </w:rPr>
-      </w:pPr>
-      <w:r>
-        <w:rPr>
-          <w:rFonts w:asciiTheme="majorBidi" w:hAnsiTheme="majorBidi"/>
-          <w:b/>
-          <w:bCs/>
-          <w:color w:val="000000" w:themeColor="text1"/>
-          <w:sz w:val="24"/>
-          <w:szCs w:val="24"/>
-        </w:rPr>
-        <w:t>Applications actuelles de la Machine de Turing</w:t>
-      </w:r>
-    </w:p>
-    <w:p>
-      <w:pPr>
-        <w:rPr>
-          <w:sz w:val="20"/>
-          <w:szCs w:val="20"/>
-        </w:rPr>
-      </w:pPr>
-    </w:p>
-    <w:p>
-      <w:pPr>
-        <w:pStyle w:val="Titre2"/>
-        <w:numPr>
-          <w:ilvl w:val="0"/>
-          <w:numId w:val="7"/>
-        </w:numPr>
-        <w:rPr>
-          <w:rFonts w:asciiTheme="majorBidi" w:hAnsiTheme="majorBidi"/>
-          <w:color w:val="000000" w:themeColor="text1"/>
-          <w:sz w:val="22"/>
-          <w:szCs w:val="22"/>
-        </w:rPr>
-      </w:pPr>
-      <w:r>
-        <w:rPr>
-          <w:rFonts w:asciiTheme="majorBidi" w:hAnsiTheme="majorBidi"/>
-          <w:color w:val="000000" w:themeColor="text1"/>
-          <w:sz w:val="22"/>
-          <w:szCs w:val="22"/>
-        </w:rPr>
-        <w:t>Utilisation en intelligence artificielle</w:t>
-      </w:r>
-    </w:p>
-    <w:p>
-      <w:pPr>
-        <w:pStyle w:val="Titre2"/>
-        <w:numPr>
-          <w:ilvl w:val="0"/>
-          <w:numId w:val="7"/>
-        </w:numPr>
-        <w:rPr>
-          <w:rFonts w:asciiTheme="majorBidi" w:hAnsiTheme="majorBidi"/>
-          <w:color w:val="000000" w:themeColor="text1"/>
-          <w:sz w:val="22"/>
-          <w:szCs w:val="22"/>
-        </w:rPr>
-      </w:pPr>
-      <w:r>
-        <w:rPr>
-          <w:rFonts w:asciiTheme="majorBidi" w:hAnsiTheme="majorBidi"/>
-          <w:color w:val="000000" w:themeColor="text1"/>
-          <w:sz w:val="22"/>
-          <w:szCs w:val="22"/>
-        </w:rPr>
-        <w:t xml:space="preserve">Contribution à la théorie de la </w:t>
-      </w:r>
-      <w:r>
-        <w:rPr>
-          <w:rFonts w:asciiTheme="majorBidi" w:hAnsiTheme="majorBidi"/>
-          <w:color w:val="000000" w:themeColor="text1"/>
-          <w:sz w:val="22"/>
-          <w:szCs w:val="22"/>
-        </w:rPr>
-        <w:t>complexité</w:t>
-      </w:r>
-    </w:p>
-    <w:p>
-      <w:pPr>
-        <w:pStyle w:val="Titre2"/>
-        <w:numPr>
-          <w:ilvl w:val="0"/>
-          <w:numId w:val="7"/>
-        </w:numPr>
-        <w:rPr>
-          <w:rFonts w:asciiTheme="majorBidi" w:hAnsiTheme="majorBidi"/>
-          <w:color w:val="000000" w:themeColor="text1"/>
-          <w:sz w:val="22"/>
-          <w:szCs w:val="22"/>
-        </w:rPr>
-      </w:pPr>
-      <w:r>
-        <w:rPr>
-          <w:rFonts w:asciiTheme="majorBidi" w:hAnsiTheme="majorBidi"/>
-          <w:color w:val="000000" w:themeColor="text1"/>
-          <w:sz w:val="22"/>
-          <w:szCs w:val="22"/>
-        </w:rPr>
-        <w:t>Utilisation en cryptographie</w:t>
-      </w:r>
-    </w:p>
-    <w:p>
-      <w:pPr>
-        <w:rPr>
-          <w:sz w:val="20"/>
-          <w:szCs w:val="20"/>
-        </w:rPr>
-      </w:pPr>
-    </w:p>
-    <w:p>
-      <w:pPr>
-        <w:pStyle w:val="Titre1"/>
-        <w:numPr>
-          <w:ilvl w:val="0"/>
-          <w:numId w:val="10"/>
-        </w:numPr>
-        <w:rPr>
-          <w:rFonts w:asciiTheme="majorBidi" w:hAnsiTheme="majorBidi"/>
-          <w:b/>
-          <w:bCs/>
-          <w:color w:val="000000" w:themeColor="text1"/>
-          <w:sz w:val="24"/>
-          <w:szCs w:val="24"/>
-        </w:rPr>
-      </w:pPr>
-      <w:r>
-        <w:rPr>
-          <w:rFonts w:asciiTheme="majorBidi" w:hAnsiTheme="majorBidi"/>
-          <w:b/>
-          <w:bCs/>
-          <w:color w:val="000000" w:themeColor="text1"/>
-          <w:sz w:val="24"/>
-          <w:szCs w:val="24"/>
-        </w:rPr>
         <w:t>Conclusion</w:t>
       </w:r>
     </w:p>
     <w:p>
       <w:pPr>
         <w:rPr>
+          <w:rFonts w:asciiTheme="majorBidi" w:hAnsiTheme="majorBidi" w:cstheme="majorBidi"/>
           <w:sz w:val="20"/>
           <w:szCs w:val="20"/>
         </w:rPr>
@@ -718,6 +1037,7 @@
           <w:sz w:val="22"/>
           <w:szCs w:val="22"/>
         </w:rPr>
+        <w:lastRenderedPageBreak/>
         <w:t>Résumé de l'importance de la machine de Turing dans la science informatique</w:t>
       </w:r>
     </w:p>
@@ -791,7 +1111,6 @@
           <w:color w:val="000000" w:themeColor="text1"/>
           <w:lang w:val="en-US"/>
         </w:rPr>
-        <w:lastRenderedPageBreak/>
         <w:t>Note: This structure provides a general outline and you can expand each section with more details, examples, and references to related research.</w:t>
       </w:r>
     </w:p>
@@ -808,6 +1127,345 @@
 <file path=word/numbering.xml><?xml version="1.0" encoding="utf-8"?>
 <w:numbering xmlns:wpc="http://schemas.microsoft.com/office/word/2010/wordprocessingCanvas" xmlns:cx="http://schemas.microsoft.com/office/drawing/2014/chartex" xmlns:cx1="http://schemas.microsoft.com/office/drawing/2015/9/8/chartex" xmlns:cx2="http://schemas.microsoft.com/office/drawing/2015/10/21/chartex" xmlns:cx3="http://schemas.microsoft.com/office/drawing/2016/5/9/chartex" xmlns:cx4="http://schemas.microsoft.com/office/drawing/2016/5/10/chartex" xmlns:cx5="http://schemas.microsoft.com/office/drawing/2016/5/11/chartex" xmlns:cx6="http://schemas.microsoft.com/office/drawing/2016/5/12/chartex" xmlns:cx7="http://schemas.microsoft.com/office/drawing/2016/5/13/chartex" xmlns:cx8="http://schemas.microsoft.com/office/drawing/2016/5/14/chartex" xmlns:mc="http://schemas.openxmlformats.org/markup-compatibility/2006" xmlns:aink="http://schemas.microsoft.com/office/drawing/2016/ink" xmlns:am3d="http://schemas.microsoft.com/office/drawing/2017/model3d" xmlns:o="urn:schemas-microsoft-com:office:office" xmlns:oel="http://schemas.microsoft.com/office/2019/extlst" xmlns:r="http://schemas.openxmlformats.org/officeDocument/2006/relationships" xmlns:m="http://schemas.openxmlformats.org/officeDocument/2006/math" xmlns:v="urn:schemas-microsoft-com:vml" xmlns:wp14="http://schemas.microsoft.com/office/word/2010/wordprocessingDrawing" xmlns:wp="http://schemas.openxmlformats.org/drawingml/2006/wordprocessingDrawing" xmlns:w10="urn:schemas-microsoft-com:office:word" xmlns:w="http://schemas.openxmlformats.org/wordprocessingml/2006/main" xmlns:w14="http://schemas.microsoft.com/office/word/2010/wordml" xmlns:w15="http://schemas.microsoft.com/office/word/2012/wordml" xmlns:w16cex="http://schemas.microsoft.com/office/word/2018/wordml/cex" xmlns:w16cid="http://schemas.microsoft.com/office/word/2016/wordml/cid" xmlns:w16="http://schemas.microsoft.com/office/word/2018/wordml" xmlns:w16sdtdh="http://schemas.microsoft.com/office/word/2020/wordml/sdtdatahash" xmlns:w16se="http://schemas.microsoft.com/office/word/2015/wordml/symex" xmlns:wpg="http://schemas.microsoft.com/office/word/2010/wordprocessingGroup" xmlns:wpi="http://schemas.microsoft.com/office/word/2010/wordprocessingInk" xmlns:wne="http://schemas.microsoft.com/office/word/2006/wordml" xmlns:wps="http://schemas.microsoft.com/office/word/2010/wordprocessingShape" mc:Ignorable="w14 w15 w16se w16cid w16 w16cex w16sdtdh wp14">
   <w:abstractNum w:abstractNumId="0" w15:restartNumberingAfterBreak="0">
+    <w:nsid w:val="049F6E5C"/>
+    <w:multiLevelType w:val="multilevel"/>
+    <w:tmpl w:val="12E2A488"/>
+    <w:lvl w:ilvl="0">
+      <w:start w:val="3"/>
+      <w:numFmt w:val="decimal"/>
+      <w:lvlText w:val="%1-"/>
+      <w:lvlJc w:val="left"/>
+      <w:pPr>
+        <w:ind w:left="540" w:hanging="540"/>
+      </w:pPr>
+      <w:rPr>
+        <w:rFonts w:hint="default"/>
+      </w:rPr>
+    </w:lvl>
+    <w:lvl w:ilvl="1">
+      <w:start w:val="2"/>
+      <w:numFmt w:val="decimal"/>
+      <w:lvlText w:val="%1-%2-"/>
+      <w:lvlJc w:val="left"/>
+      <w:pPr>
+        <w:ind w:left="1042" w:hanging="720"/>
+      </w:pPr>
+      <w:rPr>
+        <w:rFonts w:hint="default"/>
+      </w:rPr>
+    </w:lvl>
+    <w:lvl w:ilvl="2">
+      <w:start w:val="1"/>
+      <w:numFmt w:val="decimal"/>
+      <w:lvlText w:val="%1-%2-%3-"/>
+      <w:lvlJc w:val="left"/>
+      <w:pPr>
+        <w:ind w:left="1364" w:hanging="720"/>
+      </w:pPr>
+      <w:rPr>
+        <w:rFonts w:hint="default"/>
+      </w:rPr>
+    </w:lvl>
+    <w:lvl w:ilvl="3">
+      <w:start w:val="1"/>
+      <w:numFmt w:val="decimal"/>
+      <w:lvlText w:val="%1-%2-%3-%4."/>
+      <w:lvlJc w:val="left"/>
+      <w:pPr>
+        <w:ind w:left="1686" w:hanging="720"/>
+      </w:pPr>
+      <w:rPr>
+        <w:rFonts w:hint="default"/>
+      </w:rPr>
+    </w:lvl>
+    <w:lvl w:ilvl="4">
+      <w:start w:val="1"/>
+      <w:numFmt w:val="decimal"/>
+      <w:lvlText w:val="%1-%2-%3-%4.%5."/>
+      <w:lvlJc w:val="left"/>
+      <w:pPr>
+        <w:ind w:left="2368" w:hanging="1080"/>
+      </w:pPr>
+      <w:rPr>
+        <w:rFonts w:hint="default"/>
+      </w:rPr>
+    </w:lvl>
+    <w:lvl w:ilvl="5">
+      <w:start w:val="1"/>
+      <w:numFmt w:val="decimal"/>
+      <w:lvlText w:val="%1-%2-%3-%4.%5.%6."/>
+      <w:lvlJc w:val="left"/>
+      <w:pPr>
+        <w:ind w:left="2690" w:hanging="1080"/>
+      </w:pPr>
+      <w:rPr>
+        <w:rFonts w:hint="default"/>
+      </w:rPr>
+    </w:lvl>
+    <w:lvl w:ilvl="6">
+      <w:start w:val="1"/>
+      <w:numFmt w:val="decimal"/>
+      <w:lvlText w:val="%1-%2-%3-%4.%5.%6.%7."/>
+      <w:lvlJc w:val="left"/>
+      <w:pPr>
+        <w:ind w:left="3372" w:hanging="1440"/>
+      </w:pPr>
+      <w:rPr>
+        <w:rFonts w:hint="default"/>
+      </w:rPr>
+    </w:lvl>
+    <w:lvl w:ilvl="7">
+      <w:start w:val="1"/>
+      <w:numFmt w:val="decimal"/>
+      <w:lvlText w:val="%1-%2-%3-%4.%5.%6.%7.%8."/>
+      <w:lvlJc w:val="left"/>
+      <w:pPr>
+        <w:ind w:left="3694" w:hanging="1440"/>
+      </w:pPr>
+      <w:rPr>
+        <w:rFonts w:hint="default"/>
+      </w:rPr>
+    </w:lvl>
+    <w:lvl w:ilvl="8">
+      <w:start w:val="1"/>
+      <w:numFmt w:val="decimal"/>
+      <w:lvlText w:val="%1-%2-%3-%4.%5.%6.%7.%8.%9."/>
+      <w:lvlJc w:val="left"/>
+      <w:pPr>
+        <w:ind w:left="4376" w:hanging="1800"/>
+      </w:pPr>
+      <w:rPr>
+        <w:rFonts w:hint="default"/>
+      </w:rPr>
+    </w:lvl>
+  </w:abstractNum>
+  <w:abstractNum w:abstractNumId="1" w15:restartNumberingAfterBreak="0">
+    <w:nsid w:val="07E34DB0"/>
+    <w:multiLevelType w:val="multilevel"/>
+    <w:tmpl w:val="33E684AC"/>
+    <w:lvl w:ilvl="0">
+      <w:start w:val="1"/>
+      <w:numFmt w:val="decimal"/>
+      <w:lvlText w:val="%1-"/>
+      <w:lvlJc w:val="left"/>
+      <w:pPr>
+        <w:ind w:left="360" w:hanging="360"/>
+      </w:pPr>
+      <w:rPr>
+        <w:rFonts w:hint="default"/>
+      </w:rPr>
+    </w:lvl>
+    <w:lvl w:ilvl="1">
+      <w:start w:val="1"/>
+      <w:numFmt w:val="decimal"/>
+      <w:lvlText w:val="%1-%2-"/>
+      <w:lvlJc w:val="left"/>
+      <w:pPr>
+        <w:ind w:left="360" w:hanging="360"/>
+      </w:pPr>
+      <w:rPr>
+        <w:rFonts w:hint="default"/>
+      </w:rPr>
+    </w:lvl>
+    <w:lvl w:ilvl="2">
+      <w:start w:val="1"/>
+      <w:numFmt w:val="decimal"/>
+      <w:lvlText w:val="%1-%2-%3."/>
+      <w:lvlJc w:val="left"/>
+      <w:pPr>
+        <w:ind w:left="720" w:hanging="720"/>
+      </w:pPr>
+      <w:rPr>
+        <w:rFonts w:hint="default"/>
+      </w:rPr>
+    </w:lvl>
+    <w:lvl w:ilvl="3">
+      <w:start w:val="1"/>
+      <w:numFmt w:val="decimal"/>
+      <w:lvlText w:val="%1-%2-%3.%4."/>
+      <w:lvlJc w:val="left"/>
+      <w:pPr>
+        <w:ind w:left="720" w:hanging="720"/>
+      </w:pPr>
+      <w:rPr>
+        <w:rFonts w:hint="default"/>
+      </w:rPr>
+    </w:lvl>
+    <w:lvl w:ilvl="4">
+      <w:start w:val="1"/>
+      <w:numFmt w:val="decimal"/>
+      <w:lvlText w:val="%1-%2-%3.%4.%5."/>
+      <w:lvlJc w:val="left"/>
+      <w:pPr>
+        <w:ind w:left="1080" w:hanging="1080"/>
+      </w:pPr>
+      <w:rPr>
+        <w:rFonts w:hint="default"/>
+      </w:rPr>
+    </w:lvl>
+    <w:lvl w:ilvl="5">
+      <w:start w:val="1"/>
+      <w:numFmt w:val="decimal"/>
+      <w:lvlText w:val="%1-%2-%3.%4.%5.%6."/>
+      <w:lvlJc w:val="left"/>
+      <w:pPr>
+        <w:ind w:left="1080" w:hanging="1080"/>
+      </w:pPr>
+      <w:rPr>
+        <w:rFonts w:hint="default"/>
+      </w:rPr>
+    </w:lvl>
+    <w:lvl w:ilvl="6">
+      <w:start w:val="1"/>
+      <w:numFmt w:val="decimal"/>
+      <w:lvlText w:val="%1-%2-%3.%4.%5.%6.%7."/>
+      <w:lvlJc w:val="left"/>
+      <w:pPr>
+        <w:ind w:left="1080" w:hanging="1080"/>
+      </w:pPr>
+      <w:rPr>
+        <w:rFonts w:hint="default"/>
+      </w:rPr>
+    </w:lvl>
+    <w:lvl w:ilvl="7">
+      <w:start w:val="1"/>
+      <w:numFmt w:val="decimal"/>
+      <w:lvlText w:val="%1-%2-%3.%4.%5.%6.%7.%8."/>
+      <w:lvlJc w:val="left"/>
+      <w:pPr>
+        <w:ind w:left="1440" w:hanging="1440"/>
+      </w:pPr>
+      <w:rPr>
+        <w:rFonts w:hint="default"/>
+      </w:rPr>
+    </w:lvl>
+    <w:lvl w:ilvl="8">
+      <w:start w:val="1"/>
+      <w:numFmt w:val="decimal"/>
+      <w:lvlText w:val="%1-%2-%3.%4.%5.%6.%7.%8.%9."/>
+      <w:lvlJc w:val="left"/>
+      <w:pPr>
+        <w:ind w:left="1440" w:hanging="1440"/>
+      </w:pPr>
+      <w:rPr>
+        <w:rFonts w:hint="default"/>
+      </w:rPr>
+    </w:lvl>
+  </w:abstractNum>
+  <w:abstractNum w:abstractNumId="2" w15:restartNumberingAfterBreak="0">
+    <w:nsid w:val="095E021A"/>
+    <w:multiLevelType w:val="multilevel"/>
+    <w:tmpl w:val="83DC153E"/>
+    <w:lvl w:ilvl="0">
+      <w:start w:val="3"/>
+      <w:numFmt w:val="decimal"/>
+      <w:lvlText w:val="%1"/>
+      <w:lvlJc w:val="left"/>
+      <w:pPr>
+        <w:ind w:left="468" w:hanging="468"/>
+      </w:pPr>
+      <w:rPr>
+        <w:rFonts w:hint="default"/>
+      </w:rPr>
+    </w:lvl>
+    <w:lvl w:ilvl="1">
+      <w:start w:val="1"/>
+      <w:numFmt w:val="decimal"/>
+      <w:lvlText w:val="%1-%2"/>
+      <w:lvlJc w:val="left"/>
+      <w:pPr>
+        <w:ind w:left="610" w:hanging="468"/>
+      </w:pPr>
+      <w:rPr>
+        <w:rFonts w:hint="default"/>
+      </w:rPr>
+    </w:lvl>
+    <w:lvl w:ilvl="2">
+      <w:start w:val="2"/>
+      <w:numFmt w:val="decimal"/>
+      <w:lvlText w:val="%1-%2-%3"/>
+      <w:lvlJc w:val="left"/>
+      <w:pPr>
+        <w:ind w:left="1004" w:hanging="720"/>
+      </w:pPr>
+      <w:rPr>
+        <w:rFonts w:hint="default"/>
+      </w:rPr>
+    </w:lvl>
+    <w:lvl w:ilvl="3">
+      <w:start w:val="1"/>
+      <w:numFmt w:val="decimal"/>
+      <w:lvlText w:val="%1-%2-%3.%4"/>
+      <w:lvlJc w:val="left"/>
+      <w:pPr>
+        <w:ind w:left="1146" w:hanging="720"/>
+      </w:pPr>
+      <w:rPr>
+        <w:rFonts w:hint="default"/>
+      </w:rPr>
+    </w:lvl>
+    <w:lvl w:ilvl="4">
+      <w:start w:val="1"/>
+      <w:numFmt w:val="decimal"/>
+      <w:lvlText w:val="%1-%2-%3.%4.%5"/>
+      <w:lvlJc w:val="left"/>
+      <w:pPr>
+        <w:ind w:left="1648" w:hanging="1080"/>
+      </w:pPr>
+      <w:rPr>
+        <w:rFonts w:hint="default"/>
+      </w:rPr>
+    </w:lvl>
+    <w:lvl w:ilvl="5">
+      <w:start w:val="1"/>
+      <w:numFmt w:val="decimal"/>
+      <w:lvlText w:val="%1-%2-%3.%4.%5.%6"/>
+      <w:lvlJc w:val="left"/>
+      <w:pPr>
+        <w:ind w:left="1790" w:hanging="1080"/>
+      </w:pPr>
+      <w:rPr>
+        <w:rFonts w:hint="default"/>
+      </w:rPr>
+    </w:lvl>
+    <w:lvl w:ilvl="6">
+      <w:start w:val="1"/>
+      <w:numFmt w:val="decimal"/>
+      <w:lvlText w:val="%1-%2-%3.%4.%5.%6.%7"/>
+      <w:lvlJc w:val="left"/>
+      <w:pPr>
+        <w:ind w:left="2292" w:hanging="1440"/>
+      </w:pPr>
+      <w:rPr>
+        <w:rFonts w:hint="default"/>
+      </w:rPr>
+    </w:lvl>
+    <w:lvl w:ilvl="7">
+      <w:start w:val="1"/>
+      <w:numFmt w:val="decimal"/>
+      <w:lvlText w:val="%1-%2-%3.%4.%5.%6.%7.%8"/>
+      <w:lvlJc w:val="left"/>
+      <w:pPr>
+        <w:ind w:left="2434" w:hanging="1440"/>
+      </w:pPr>
+      <w:rPr>
+        <w:rFonts w:hint="default"/>
+      </w:rPr>
+    </w:lvl>
+    <w:lvl w:ilvl="8">
+      <w:start w:val="1"/>
+      <w:numFmt w:val="decimal"/>
+      <w:lvlText w:val="%1-%2-%3.%4.%5.%6.%7.%8.%9"/>
+      <w:lvlJc w:val="left"/>
+      <w:pPr>
+        <w:ind w:left="2936" w:hanging="1800"/>
+      </w:pPr>
+      <w:rPr>
+        <w:rFonts w:hint="default"/>
+      </w:rPr>
+    </w:lvl>
+  </w:abstractNum>
+  <w:abstractNum w:abstractNumId="3" w15:restartNumberingAfterBreak="0">
     <w:nsid w:val="0B501A83"/>
     <w:multiLevelType w:val="hybridMultilevel"/>
     <w:tmpl w:val="64B4E378"/>
@@ -817,7 +1475,7 @@
       <w:lvlText w:val="%1-"/>
       <w:lvlJc w:val="left"/>
       <w:pPr>
-        <w:ind w:left="720" w:hanging="360"/>
+        <w:ind w:left="502" w:hanging="360"/>
       </w:pPr>
       <w:rPr>
         <w:rFonts w:hint="default"/>
@@ -829,7 +1487,7 @@
       <w:lvlText w:val="%2."/>
       <w:lvlJc w:val="left"/>
       <w:pPr>
-        <w:ind w:left="1440" w:hanging="360"/>
+        <w:ind w:left="1222" w:hanging="360"/>
       </w:pPr>
     </w:lvl>
     <w:lvl w:ilvl="2" w:tplc="040C001B" w:tentative="1">
@@ -838,7 +1496,7 @@
       <w:lvlText w:val="%3."/>
       <w:lvlJc w:val="right"/>
       <w:pPr>
-        <w:ind w:left="2160" w:hanging="180"/>
+        <w:ind w:left="1942" w:hanging="180"/>
       </w:pPr>
     </w:lvl>
     <w:lvl w:ilvl="3" w:tplc="040C000F" w:tentative="1">
@@ -847,7 +1505,7 @@
       <w:lvlText w:val="%4."/>
       <w:lvlJc w:val="left"/>
       <w:pPr>
-        <w:ind w:left="2880" w:hanging="360"/>
+        <w:ind w:left="2662" w:hanging="360"/>
       </w:pPr>
     </w:lvl>
     <w:lvl w:ilvl="4" w:tplc="040C0019" w:tentative="1">
@@ -856,7 +1514,7 @@
       <w:lvlText w:val="%5."/>
       <w:lvlJc w:val="left"/>
       <w:pPr>
-        <w:ind w:left="3600" w:hanging="360"/>
+        <w:ind w:left="3382" w:hanging="360"/>
       </w:pPr>
     </w:lvl>
     <w:lvl w:ilvl="5" w:tplc="040C001B" w:tentative="1">
@@ -865,7 +1523,7 @@
       <w:lvlText w:val="%6."/>
       <w:lvlJc w:val="right"/>
       <w:pPr>
-        <w:ind w:left="4320" w:hanging="180"/>
+        <w:ind w:left="4102" w:hanging="180"/>
       </w:pPr>
     </w:lvl>
     <w:lvl w:ilvl="6" w:tplc="040C000F" w:tentative="1">
@@ -874,7 +1532,7 @@
       <w:lvlText w:val="%7."/>
       <w:lvlJc w:val="left"/>
       <w:pPr>
-        <w:ind w:left="5040" w:hanging="360"/>
+        <w:ind w:left="4822" w:hanging="360"/>
       </w:pPr>
     </w:lvl>
     <w:lvl w:ilvl="7" w:tplc="040C0019" w:tentative="1">
@@ -883,7 +1541,7 @@
       <w:lvlText w:val="%8."/>
       <w:lvlJc w:val="left"/>
       <w:pPr>
-        <w:ind w:left="5760" w:hanging="360"/>
+        <w:ind w:left="5542" w:hanging="360"/>
       </w:pPr>
     </w:lvl>
     <w:lvl w:ilvl="8" w:tplc="040C001B" w:tentative="1">
@@ -892,11 +1550,237 @@
       <w:lvlText w:val="%9."/>
       <w:lvlJc w:val="right"/>
       <w:pPr>
-        <w:ind w:left="6480" w:hanging="180"/>
+        <w:ind w:left="6262" w:hanging="180"/>
       </w:pPr>
     </w:lvl>
   </w:abstractNum>
-  <w:abstractNum w:abstractNumId="1" w15:restartNumberingAfterBreak="0">
+  <w:abstractNum w:abstractNumId="4" w15:restartNumberingAfterBreak="0">
+    <w:nsid w:val="0B697DF4"/>
+    <w:multiLevelType w:val="multilevel"/>
+    <w:tmpl w:val="9FBA4D4C"/>
+    <w:lvl w:ilvl="0">
+      <w:start w:val="5"/>
+      <w:numFmt w:val="decimal"/>
+      <w:lvlText w:val="%1-"/>
+      <w:lvlJc w:val="left"/>
+      <w:pPr>
+        <w:ind w:left="360" w:hanging="360"/>
+      </w:pPr>
+      <w:rPr>
+        <w:rFonts w:hint="default"/>
+      </w:rPr>
+    </w:lvl>
+    <w:lvl w:ilvl="1">
+      <w:start w:val="1"/>
+      <w:numFmt w:val="decimal"/>
+      <w:lvlText w:val="%1-%2-"/>
+      <w:lvlJc w:val="left"/>
+      <w:pPr>
+        <w:ind w:left="1068" w:hanging="360"/>
+      </w:pPr>
+      <w:rPr>
+        <w:rFonts w:hint="default"/>
+      </w:rPr>
+    </w:lvl>
+    <w:lvl w:ilvl="2">
+      <w:start w:val="1"/>
+      <w:numFmt w:val="decimal"/>
+      <w:lvlText w:val="%1-%2-%3."/>
+      <w:lvlJc w:val="left"/>
+      <w:pPr>
+        <w:ind w:left="2136" w:hanging="720"/>
+      </w:pPr>
+      <w:rPr>
+        <w:rFonts w:hint="default"/>
+      </w:rPr>
+    </w:lvl>
+    <w:lvl w:ilvl="3">
+      <w:start w:val="1"/>
+      <w:numFmt w:val="decimal"/>
+      <w:lvlText w:val="%1-%2-%3.%4."/>
+      <w:lvlJc w:val="left"/>
+      <w:pPr>
+        <w:ind w:left="2844" w:hanging="720"/>
+      </w:pPr>
+      <w:rPr>
+        <w:rFonts w:hint="default"/>
+      </w:rPr>
+    </w:lvl>
+    <w:lvl w:ilvl="4">
+      <w:start w:val="1"/>
+      <w:numFmt w:val="decimal"/>
+      <w:lvlText w:val="%1-%2-%3.%4.%5."/>
+      <w:lvlJc w:val="left"/>
+      <w:pPr>
+        <w:ind w:left="3912" w:hanging="1080"/>
+      </w:pPr>
+      <w:rPr>
+        <w:rFonts w:hint="default"/>
+      </w:rPr>
+    </w:lvl>
+    <w:lvl w:ilvl="5">
+      <w:start w:val="1"/>
+      <w:numFmt w:val="decimal"/>
+      <w:lvlText w:val="%1-%2-%3.%4.%5.%6."/>
+      <w:lvlJc w:val="left"/>
+      <w:pPr>
+        <w:ind w:left="4620" w:hanging="1080"/>
+      </w:pPr>
+      <w:rPr>
+        <w:rFonts w:hint="default"/>
+      </w:rPr>
+    </w:lvl>
+    <w:lvl w:ilvl="6">
+      <w:start w:val="1"/>
+      <w:numFmt w:val="decimal"/>
+      <w:lvlText w:val="%1-%2-%3.%4.%5.%6.%7."/>
+      <w:lvlJc w:val="left"/>
+      <w:pPr>
+        <w:ind w:left="5688" w:hanging="1440"/>
+      </w:pPr>
+      <w:rPr>
+        <w:rFonts w:hint="default"/>
+      </w:rPr>
+    </w:lvl>
+    <w:lvl w:ilvl="7">
+      <w:start w:val="1"/>
+      <w:numFmt w:val="decimal"/>
+      <w:lvlText w:val="%1-%2-%3.%4.%5.%6.%7.%8."/>
+      <w:lvlJc w:val="left"/>
+      <w:pPr>
+        <w:ind w:left="6396" w:hanging="1440"/>
+      </w:pPr>
+      <w:rPr>
+        <w:rFonts w:hint="default"/>
+      </w:rPr>
+    </w:lvl>
+    <w:lvl w:ilvl="8">
+      <w:start w:val="1"/>
+      <w:numFmt w:val="decimal"/>
+      <w:lvlText w:val="%1-%2-%3.%4.%5.%6.%7.%8.%9."/>
+      <w:lvlJc w:val="left"/>
+      <w:pPr>
+        <w:ind w:left="7104" w:hanging="1440"/>
+      </w:pPr>
+      <w:rPr>
+        <w:rFonts w:hint="default"/>
+      </w:rPr>
+    </w:lvl>
+  </w:abstractNum>
+  <w:abstractNum w:abstractNumId="5" w15:restartNumberingAfterBreak="0">
+    <w:nsid w:val="0FE1563C"/>
+    <w:multiLevelType w:val="multilevel"/>
+    <w:tmpl w:val="1A5ECFBA"/>
+    <w:lvl w:ilvl="0">
+      <w:start w:val="3"/>
+      <w:numFmt w:val="decimal"/>
+      <w:lvlText w:val="%1-"/>
+      <w:lvlJc w:val="left"/>
+      <w:pPr>
+        <w:ind w:left="540" w:hanging="540"/>
+      </w:pPr>
+      <w:rPr>
+        <w:rFonts w:hint="default"/>
+      </w:rPr>
+    </w:lvl>
+    <w:lvl w:ilvl="1">
+      <w:start w:val="1"/>
+      <w:numFmt w:val="decimal"/>
+      <w:lvlText w:val="%1-%2-"/>
+      <w:lvlJc w:val="left"/>
+      <w:pPr>
+        <w:ind w:left="1042" w:hanging="720"/>
+      </w:pPr>
+      <w:rPr>
+        <w:rFonts w:hint="default"/>
+      </w:rPr>
+    </w:lvl>
+    <w:lvl w:ilvl="2">
+      <w:start w:val="1"/>
+      <w:numFmt w:val="decimal"/>
+      <w:lvlText w:val="%1-%2-%3-"/>
+      <w:lvlJc w:val="left"/>
+      <w:pPr>
+        <w:ind w:left="1364" w:hanging="720"/>
+      </w:pPr>
+      <w:rPr>
+        <w:rFonts w:hint="default"/>
+      </w:rPr>
+    </w:lvl>
+    <w:lvl w:ilvl="3">
+      <w:start w:val="1"/>
+      <w:numFmt w:val="decimal"/>
+      <w:lvlText w:val="%1-%2-%3-%4."/>
+      <w:lvlJc w:val="left"/>
+      <w:pPr>
+        <w:ind w:left="1686" w:hanging="720"/>
+      </w:pPr>
+      <w:rPr>
+        <w:rFonts w:hint="default"/>
+      </w:rPr>
+    </w:lvl>
+    <w:lvl w:ilvl="4">
+      <w:start w:val="1"/>
+      <w:numFmt w:val="decimal"/>
+      <w:lvlText w:val="%1-%2-%3-%4.%5."/>
+      <w:lvlJc w:val="left"/>
+      <w:pPr>
+        <w:ind w:left="2368" w:hanging="1080"/>
+      </w:pPr>
+      <w:rPr>
+        <w:rFonts w:hint="default"/>
+      </w:rPr>
+    </w:lvl>
+    <w:lvl w:ilvl="5">
+      <w:start w:val="1"/>
+      <w:numFmt w:val="decimal"/>
+      <w:lvlText w:val="%1-%2-%3-%4.%5.%6."/>
+      <w:lvlJc w:val="left"/>
+      <w:pPr>
+        <w:ind w:left="2690" w:hanging="1080"/>
+      </w:pPr>
+      <w:rPr>
+        <w:rFonts w:hint="default"/>
+      </w:rPr>
+    </w:lvl>
+    <w:lvl w:ilvl="6">
+      <w:start w:val="1"/>
+      <w:numFmt w:val="decimal"/>
+      <w:lvlText w:val="%1-%2-%3-%4.%5.%6.%7."/>
+      <w:lvlJc w:val="left"/>
+      <w:pPr>
+        <w:ind w:left="3372" w:hanging="1440"/>
+      </w:pPr>
+      <w:rPr>
+        <w:rFonts w:hint="default"/>
+      </w:rPr>
+    </w:lvl>
+    <w:lvl w:ilvl="7">
+      <w:start w:val="1"/>
+      <w:numFmt w:val="decimal"/>
+      <w:lvlText w:val="%1-%2-%3-%4.%5.%6.%7.%8."/>
+      <w:lvlJc w:val="left"/>
+      <w:pPr>
+        <w:ind w:left="3694" w:hanging="1440"/>
+      </w:pPr>
+      <w:rPr>
+        <w:rFonts w:hint="default"/>
+      </w:rPr>
+    </w:lvl>
+    <w:lvl w:ilvl="8">
+      <w:start w:val="1"/>
+      <w:numFmt w:val="decimal"/>
+      <w:lvlText w:val="%1-%2-%3-%4.%5.%6.%7.%8.%9."/>
+      <w:lvlJc w:val="left"/>
+      <w:pPr>
+        <w:ind w:left="4376" w:hanging="1800"/>
+      </w:pPr>
+      <w:rPr>
+        <w:rFonts w:hint="default"/>
+      </w:rPr>
+    </w:lvl>
+  </w:abstractNum>
+  <w:abstractNum w:abstractNumId="6" w15:restartNumberingAfterBreak="0">
     <w:nsid w:val="1D88182F"/>
     <w:multiLevelType w:val="hybridMultilevel"/>
     <w:tmpl w:val="3FBA54D0"/>
@@ -985,7 +1869,7 @@
       </w:pPr>
     </w:lvl>
   </w:abstractNum>
-  <w:abstractNum w:abstractNumId="2" w15:restartNumberingAfterBreak="0">
+  <w:abstractNum w:abstractNumId="7" w15:restartNumberingAfterBreak="0">
     <w:nsid w:val="1F7803AE"/>
     <w:multiLevelType w:val="hybridMultilevel"/>
     <w:tmpl w:val="1FCC3956"/>
@@ -1074,7 +1958,7 @@
       </w:pPr>
     </w:lvl>
   </w:abstractNum>
-  <w:abstractNum w:abstractNumId="3" w15:restartNumberingAfterBreak="0">
+  <w:abstractNum w:abstractNumId="8" w15:restartNumberingAfterBreak="0">
     <w:nsid w:val="2D0C6ABD"/>
     <w:multiLevelType w:val="hybridMultilevel"/>
     <w:tmpl w:val="F0A0BF64"/>
@@ -1163,7 +2047,7 @@
       </w:pPr>
     </w:lvl>
   </w:abstractNum>
-  <w:abstractNum w:abstractNumId="4" w15:restartNumberingAfterBreak="0">
+  <w:abstractNum w:abstractNumId="9" w15:restartNumberingAfterBreak="0">
     <w:nsid w:val="384144E3"/>
     <w:multiLevelType w:val="hybridMultilevel"/>
     <w:tmpl w:val="F75AFC92"/>
@@ -1252,7 +2136,7 @@
       </w:pPr>
     </w:lvl>
   </w:abstractNum>
-  <w:abstractNum w:abstractNumId="5" w15:restartNumberingAfterBreak="0">
+  <w:abstractNum w:abstractNumId="10" w15:restartNumberingAfterBreak="0">
     <w:nsid w:val="40536581"/>
     <w:multiLevelType w:val="hybridMultilevel"/>
     <w:tmpl w:val="C840CFEE"/>
@@ -1341,7 +2225,233 @@
       </w:pPr>
     </w:lvl>
   </w:abstractNum>
-  <w:abstractNum w:abstractNumId="6" w15:restartNumberingAfterBreak="0">
+  <w:abstractNum w:abstractNumId="11" w15:restartNumberingAfterBreak="0">
+    <w:nsid w:val="41A22506"/>
+    <w:multiLevelType w:val="multilevel"/>
+    <w:tmpl w:val="FB5A5D46"/>
+    <w:lvl w:ilvl="0">
+      <w:start w:val="1"/>
+      <w:numFmt w:val="decimal"/>
+      <w:lvlText w:val="%1-"/>
+      <w:lvlJc w:val="left"/>
+      <w:pPr>
+        <w:ind w:left="360" w:hanging="360"/>
+      </w:pPr>
+      <w:rPr>
+        <w:rFonts w:hint="default"/>
+      </w:rPr>
+    </w:lvl>
+    <w:lvl w:ilvl="1">
+      <w:start w:val="1"/>
+      <w:numFmt w:val="decimal"/>
+      <w:lvlText w:val="%1-%2-"/>
+      <w:lvlJc w:val="left"/>
+      <w:pPr>
+        <w:ind w:left="862" w:hanging="360"/>
+      </w:pPr>
+      <w:rPr>
+        <w:rFonts w:hint="default"/>
+      </w:rPr>
+    </w:lvl>
+    <w:lvl w:ilvl="2">
+      <w:start w:val="1"/>
+      <w:numFmt w:val="decimal"/>
+      <w:lvlText w:val="%1-%2-%3."/>
+      <w:lvlJc w:val="left"/>
+      <w:pPr>
+        <w:ind w:left="1724" w:hanging="720"/>
+      </w:pPr>
+      <w:rPr>
+        <w:rFonts w:hint="default"/>
+      </w:rPr>
+    </w:lvl>
+    <w:lvl w:ilvl="3">
+      <w:start w:val="1"/>
+      <w:numFmt w:val="decimal"/>
+      <w:lvlText w:val="%1-%2-%3.%4."/>
+      <w:lvlJc w:val="left"/>
+      <w:pPr>
+        <w:ind w:left="2226" w:hanging="720"/>
+      </w:pPr>
+      <w:rPr>
+        <w:rFonts w:hint="default"/>
+      </w:rPr>
+    </w:lvl>
+    <w:lvl w:ilvl="4">
+      <w:start w:val="1"/>
+      <w:numFmt w:val="decimal"/>
+      <w:lvlText w:val="%1-%2-%3.%4.%5."/>
+      <w:lvlJc w:val="left"/>
+      <w:pPr>
+        <w:ind w:left="3088" w:hanging="1080"/>
+      </w:pPr>
+      <w:rPr>
+        <w:rFonts w:hint="default"/>
+      </w:rPr>
+    </w:lvl>
+    <w:lvl w:ilvl="5">
+      <w:start w:val="1"/>
+      <w:numFmt w:val="decimal"/>
+      <w:lvlText w:val="%1-%2-%3.%4.%5.%6."/>
+      <w:lvlJc w:val="left"/>
+      <w:pPr>
+        <w:ind w:left="3590" w:hanging="1080"/>
+      </w:pPr>
+      <w:rPr>
+        <w:rFonts w:hint="default"/>
+      </w:rPr>
+    </w:lvl>
+    <w:lvl w:ilvl="6">
+      <w:start w:val="1"/>
+      <w:numFmt w:val="decimal"/>
+      <w:lvlText w:val="%1-%2-%3.%4.%5.%6.%7."/>
+      <w:lvlJc w:val="left"/>
+      <w:pPr>
+        <w:ind w:left="4452" w:hanging="1440"/>
+      </w:pPr>
+      <w:rPr>
+        <w:rFonts w:hint="default"/>
+      </w:rPr>
+    </w:lvl>
+    <w:lvl w:ilvl="7">
+      <w:start w:val="1"/>
+      <w:numFmt w:val="decimal"/>
+      <w:lvlText w:val="%1-%2-%3.%4.%5.%6.%7.%8."/>
+      <w:lvlJc w:val="left"/>
+      <w:pPr>
+        <w:ind w:left="4954" w:hanging="1440"/>
+      </w:pPr>
+      <w:rPr>
+        <w:rFonts w:hint="default"/>
+      </w:rPr>
+    </w:lvl>
+    <w:lvl w:ilvl="8">
+      <w:start w:val="1"/>
+      <w:numFmt w:val="decimal"/>
+      <w:lvlText w:val="%1-%2-%3.%4.%5.%6.%7.%8.%9."/>
+      <w:lvlJc w:val="left"/>
+      <w:pPr>
+        <w:ind w:left="5816" w:hanging="1800"/>
+      </w:pPr>
+      <w:rPr>
+        <w:rFonts w:hint="default"/>
+      </w:rPr>
+    </w:lvl>
+  </w:abstractNum>
+  <w:abstractNum w:abstractNumId="12" w15:restartNumberingAfterBreak="0">
+    <w:nsid w:val="42AB59E0"/>
+    <w:multiLevelType w:val="multilevel"/>
+    <w:tmpl w:val="53820986"/>
+    <w:lvl w:ilvl="0">
+      <w:start w:val="1"/>
+      <w:numFmt w:val="decimal"/>
+      <w:lvlText w:val="%1-"/>
+      <w:lvlJc w:val="left"/>
+      <w:pPr>
+        <w:ind w:left="396" w:hanging="396"/>
+      </w:pPr>
+      <w:rPr>
+        <w:rFonts w:hint="default"/>
+      </w:rPr>
+    </w:lvl>
+    <w:lvl w:ilvl="1">
+      <w:start w:val="1"/>
+      <w:numFmt w:val="decimal"/>
+      <w:lvlText w:val="%1-%2-"/>
+      <w:lvlJc w:val="left"/>
+      <w:pPr>
+        <w:ind w:left="1104" w:hanging="396"/>
+      </w:pPr>
+      <w:rPr>
+        <w:rFonts w:hint="default"/>
+      </w:rPr>
+    </w:lvl>
+    <w:lvl w:ilvl="2">
+      <w:start w:val="1"/>
+      <w:numFmt w:val="decimal"/>
+      <w:lvlText w:val="%1-%2-%3."/>
+      <w:lvlJc w:val="left"/>
+      <w:pPr>
+        <w:ind w:left="2136" w:hanging="720"/>
+      </w:pPr>
+      <w:rPr>
+        <w:rFonts w:hint="default"/>
+      </w:rPr>
+    </w:lvl>
+    <w:lvl w:ilvl="3">
+      <w:start w:val="1"/>
+      <w:numFmt w:val="decimal"/>
+      <w:lvlText w:val="%1-%2-%3.%4."/>
+      <w:lvlJc w:val="left"/>
+      <w:pPr>
+        <w:ind w:left="2844" w:hanging="720"/>
+      </w:pPr>
+      <w:rPr>
+        <w:rFonts w:hint="default"/>
+      </w:rPr>
+    </w:lvl>
+    <w:lvl w:ilvl="4">
+      <w:start w:val="1"/>
+      <w:numFmt w:val="decimal"/>
+      <w:lvlText w:val="%1-%2-%3.%4.%5."/>
+      <w:lvlJc w:val="left"/>
+      <w:pPr>
+        <w:ind w:left="3912" w:hanging="1080"/>
+      </w:pPr>
+      <w:rPr>
+        <w:rFonts w:hint="default"/>
+      </w:rPr>
+    </w:lvl>
+    <w:lvl w:ilvl="5">
+      <w:start w:val="1"/>
+      <w:numFmt w:val="decimal"/>
+      <w:lvlText w:val="%1-%2-%3.%4.%5.%6."/>
+      <w:lvlJc w:val="left"/>
+      <w:pPr>
+        <w:ind w:left="4620" w:hanging="1080"/>
+      </w:pPr>
+      <w:rPr>
+        <w:rFonts w:hint="default"/>
+      </w:rPr>
+    </w:lvl>
+    <w:lvl w:ilvl="6">
+      <w:start w:val="1"/>
+      <w:numFmt w:val="decimal"/>
+      <w:lvlText w:val="%1-%2-%3.%4.%5.%6.%7."/>
+      <w:lvlJc w:val="left"/>
+      <w:pPr>
+        <w:ind w:left="5688" w:hanging="1440"/>
+      </w:pPr>
+      <w:rPr>
+        <w:rFonts w:hint="default"/>
+      </w:rPr>
+    </w:lvl>
+    <w:lvl w:ilvl="7">
+      <w:start w:val="1"/>
+      <w:numFmt w:val="decimal"/>
+      <w:lvlText w:val="%1-%2-%3.%4.%5.%6.%7.%8."/>
+      <w:lvlJc w:val="left"/>
+      <w:pPr>
+        <w:ind w:left="6396" w:hanging="1440"/>
+      </w:pPr>
+      <w:rPr>
+        <w:rFonts w:hint="default"/>
+      </w:rPr>
+    </w:lvl>
+    <w:lvl w:ilvl="8">
+      <w:start w:val="1"/>
+      <w:numFmt w:val="decimal"/>
+      <w:lvlText w:val="%1-%2-%3.%4.%5.%6.%7.%8.%9."/>
+      <w:lvlJc w:val="left"/>
+      <w:pPr>
+        <w:ind w:left="7464" w:hanging="1800"/>
+      </w:pPr>
+      <w:rPr>
+        <w:rFonts w:hint="default"/>
+      </w:rPr>
+    </w:lvl>
+  </w:abstractNum>
+  <w:abstractNum w:abstractNumId="13" w15:restartNumberingAfterBreak="0">
     <w:nsid w:val="4521496A"/>
     <w:multiLevelType w:val="hybridMultilevel"/>
     <w:tmpl w:val="A0F68C72"/>
@@ -1430,7 +2540,7 @@
       </w:pPr>
     </w:lvl>
   </w:abstractNum>
-  <w:abstractNum w:abstractNumId="7" w15:restartNumberingAfterBreak="0">
+  <w:abstractNum w:abstractNumId="14" w15:restartNumberingAfterBreak="0">
     <w:nsid w:val="4892428E"/>
     <w:multiLevelType w:val="hybridMultilevel"/>
     <w:tmpl w:val="1F2EA4CC"/>
@@ -1519,7 +2629,7 @@
       </w:pPr>
     </w:lvl>
   </w:abstractNum>
-  <w:abstractNum w:abstractNumId="8" w15:restartNumberingAfterBreak="0">
+  <w:abstractNum w:abstractNumId="15" w15:restartNumberingAfterBreak="0">
     <w:nsid w:val="4FA40F84"/>
     <w:multiLevelType w:val="hybridMultilevel"/>
     <w:tmpl w:val="EAF426B8"/>
@@ -1608,7 +2718,7 @@
       </w:pPr>
     </w:lvl>
   </w:abstractNum>
-  <w:abstractNum w:abstractNumId="9" w15:restartNumberingAfterBreak="0">
+  <w:abstractNum w:abstractNumId="16" w15:restartNumberingAfterBreak="0">
     <w:nsid w:val="528B7040"/>
     <w:multiLevelType w:val="hybridMultilevel"/>
     <w:tmpl w:val="622CB624"/>
@@ -1697,35 +2807,288 @@
       </w:pPr>
     </w:lvl>
   </w:abstractNum>
+  <w:abstractNum w:abstractNumId="17" w15:restartNumberingAfterBreak="0">
+    <w:nsid w:val="5E896F13"/>
+    <w:multiLevelType w:val="multilevel"/>
+    <w:tmpl w:val="143A5E80"/>
+    <w:lvl w:ilvl="0">
+      <w:start w:val="3"/>
+      <w:numFmt w:val="decimal"/>
+      <w:lvlText w:val="%1"/>
+      <w:lvlJc w:val="left"/>
+      <w:pPr>
+        <w:ind w:left="468" w:hanging="468"/>
+      </w:pPr>
+      <w:rPr>
+        <w:rFonts w:hint="default"/>
+      </w:rPr>
+    </w:lvl>
+    <w:lvl w:ilvl="1">
+      <w:start w:val="1"/>
+      <w:numFmt w:val="decimal"/>
+      <w:lvlText w:val="%1-%2"/>
+      <w:lvlJc w:val="left"/>
+      <w:pPr>
+        <w:ind w:left="790" w:hanging="468"/>
+      </w:pPr>
+      <w:rPr>
+        <w:rFonts w:hint="default"/>
+      </w:rPr>
+    </w:lvl>
+    <w:lvl w:ilvl="2">
+      <w:start w:val="3"/>
+      <w:numFmt w:val="decimal"/>
+      <w:lvlText w:val="%1-%2-%3"/>
+      <w:lvlJc w:val="left"/>
+      <w:pPr>
+        <w:ind w:left="1364" w:hanging="720"/>
+      </w:pPr>
+      <w:rPr>
+        <w:rFonts w:hint="default"/>
+      </w:rPr>
+    </w:lvl>
+    <w:lvl w:ilvl="3">
+      <w:start w:val="1"/>
+      <w:numFmt w:val="decimal"/>
+      <w:lvlText w:val="%1-%2-%3.%4"/>
+      <w:lvlJc w:val="left"/>
+      <w:pPr>
+        <w:ind w:left="1686" w:hanging="720"/>
+      </w:pPr>
+      <w:rPr>
+        <w:rFonts w:hint="default"/>
+      </w:rPr>
+    </w:lvl>
+    <w:lvl w:ilvl="4">
+      <w:start w:val="1"/>
+      <w:numFmt w:val="decimal"/>
+      <w:lvlText w:val="%1-%2-%3.%4.%5"/>
+      <w:lvlJc w:val="left"/>
+      <w:pPr>
+        <w:ind w:left="2368" w:hanging="1080"/>
+      </w:pPr>
+      <w:rPr>
+        <w:rFonts w:hint="default"/>
+      </w:rPr>
+    </w:lvl>
+    <w:lvl w:ilvl="5">
+      <w:start w:val="1"/>
+      <w:numFmt w:val="decimal"/>
+      <w:lvlText w:val="%1-%2-%3.%4.%5.%6"/>
+      <w:lvlJc w:val="left"/>
+      <w:pPr>
+        <w:ind w:left="2690" w:hanging="1080"/>
+      </w:pPr>
+      <w:rPr>
+        <w:rFonts w:hint="default"/>
+      </w:rPr>
+    </w:lvl>
+    <w:lvl w:ilvl="6">
+      <w:start w:val="1"/>
+      <w:numFmt w:val="decimal"/>
+      <w:lvlText w:val="%1-%2-%3.%4.%5.%6.%7"/>
+      <w:lvlJc w:val="left"/>
+      <w:pPr>
+        <w:ind w:left="3372" w:hanging="1440"/>
+      </w:pPr>
+      <w:rPr>
+        <w:rFonts w:hint="default"/>
+      </w:rPr>
+    </w:lvl>
+    <w:lvl w:ilvl="7">
+      <w:start w:val="1"/>
+      <w:numFmt w:val="decimal"/>
+      <w:lvlText w:val="%1-%2-%3.%4.%5.%6.%7.%8"/>
+      <w:lvlJc w:val="left"/>
+      <w:pPr>
+        <w:ind w:left="3694" w:hanging="1440"/>
+      </w:pPr>
+      <w:rPr>
+        <w:rFonts w:hint="default"/>
+      </w:rPr>
+    </w:lvl>
+    <w:lvl w:ilvl="8">
+      <w:start w:val="1"/>
+      <w:numFmt w:val="decimal"/>
+      <w:lvlText w:val="%1-%2-%3.%4.%5.%6.%7.%8.%9"/>
+      <w:lvlJc w:val="left"/>
+      <w:pPr>
+        <w:ind w:left="4376" w:hanging="1800"/>
+      </w:pPr>
+      <w:rPr>
+        <w:rFonts w:hint="default"/>
+      </w:rPr>
+    </w:lvl>
+  </w:abstractNum>
+  <w:abstractNum w:abstractNumId="18" w15:restartNumberingAfterBreak="0">
+    <w:nsid w:val="7919146F"/>
+    <w:multiLevelType w:val="multilevel"/>
+    <w:tmpl w:val="12E2A488"/>
+    <w:lvl w:ilvl="0">
+      <w:start w:val="3"/>
+      <w:numFmt w:val="decimal"/>
+      <w:lvlText w:val="%1-"/>
+      <w:lvlJc w:val="left"/>
+      <w:pPr>
+        <w:ind w:left="540" w:hanging="540"/>
+      </w:pPr>
+      <w:rPr>
+        <w:rFonts w:hint="default"/>
+      </w:rPr>
+    </w:lvl>
+    <w:lvl w:ilvl="1">
+      <w:start w:val="2"/>
+      <w:numFmt w:val="decimal"/>
+      <w:lvlText w:val="%1-%2-"/>
+      <w:lvlJc w:val="left"/>
+      <w:pPr>
+        <w:ind w:left="1042" w:hanging="720"/>
+      </w:pPr>
+      <w:rPr>
+        <w:rFonts w:hint="default"/>
+      </w:rPr>
+    </w:lvl>
+    <w:lvl w:ilvl="2">
+      <w:start w:val="1"/>
+      <w:numFmt w:val="decimal"/>
+      <w:lvlText w:val="%1-%2-%3-"/>
+      <w:lvlJc w:val="left"/>
+      <w:pPr>
+        <w:ind w:left="1364" w:hanging="720"/>
+      </w:pPr>
+      <w:rPr>
+        <w:rFonts w:hint="default"/>
+      </w:rPr>
+    </w:lvl>
+    <w:lvl w:ilvl="3">
+      <w:start w:val="1"/>
+      <w:numFmt w:val="decimal"/>
+      <w:lvlText w:val="%1-%2-%3-%4."/>
+      <w:lvlJc w:val="left"/>
+      <w:pPr>
+        <w:ind w:left="1686" w:hanging="720"/>
+      </w:pPr>
+      <w:rPr>
+        <w:rFonts w:hint="default"/>
+      </w:rPr>
+    </w:lvl>
+    <w:lvl w:ilvl="4">
+      <w:start w:val="1"/>
+      <w:numFmt w:val="decimal"/>
+      <w:lvlText w:val="%1-%2-%3-%4.%5."/>
+      <w:lvlJc w:val="left"/>
+      <w:pPr>
+        <w:ind w:left="2368" w:hanging="1080"/>
+      </w:pPr>
+      <w:rPr>
+        <w:rFonts w:hint="default"/>
+      </w:rPr>
+    </w:lvl>
+    <w:lvl w:ilvl="5">
+      <w:start w:val="1"/>
+      <w:numFmt w:val="decimal"/>
+      <w:lvlText w:val="%1-%2-%3-%4.%5.%6."/>
+      <w:lvlJc w:val="left"/>
+      <w:pPr>
+        <w:ind w:left="2690" w:hanging="1080"/>
+      </w:pPr>
+      <w:rPr>
+        <w:rFonts w:hint="default"/>
+      </w:rPr>
+    </w:lvl>
+    <w:lvl w:ilvl="6">
+      <w:start w:val="1"/>
+      <w:numFmt w:val="decimal"/>
+      <w:lvlText w:val="%1-%2-%3-%4.%5.%6.%7."/>
+      <w:lvlJc w:val="left"/>
+      <w:pPr>
+        <w:ind w:left="3372" w:hanging="1440"/>
+      </w:pPr>
+      <w:rPr>
+        <w:rFonts w:hint="default"/>
+      </w:rPr>
+    </w:lvl>
+    <w:lvl w:ilvl="7">
+      <w:start w:val="1"/>
+      <w:numFmt w:val="decimal"/>
+      <w:lvlText w:val="%1-%2-%3-%4.%5.%6.%7.%8."/>
+      <w:lvlJc w:val="left"/>
+      <w:pPr>
+        <w:ind w:left="3694" w:hanging="1440"/>
+      </w:pPr>
+      <w:rPr>
+        <w:rFonts w:hint="default"/>
+      </w:rPr>
+    </w:lvl>
+    <w:lvl w:ilvl="8">
+      <w:start w:val="1"/>
+      <w:numFmt w:val="decimal"/>
+      <w:lvlText w:val="%1-%2-%3-%4.%5.%6.%7.%8.%9."/>
+      <w:lvlJc w:val="left"/>
+      <w:pPr>
+        <w:ind w:left="4376" w:hanging="1800"/>
+      </w:pPr>
+      <w:rPr>
+        <w:rFonts w:hint="default"/>
+      </w:rPr>
+    </w:lvl>
+  </w:abstractNum>
   <w:num w:numId="1" w16cid:durableId="1993869906">
+    <w:abstractNumId w:val="14"/>
+  </w:num>
+  <w:num w:numId="2" w16cid:durableId="49228657">
+    <w:abstractNumId w:val="3"/>
+  </w:num>
+  <w:num w:numId="3" w16cid:durableId="284892361">
+    <w:abstractNumId w:val="10"/>
+  </w:num>
+  <w:num w:numId="4" w16cid:durableId="1869296298">
+    <w:abstractNumId w:val="6"/>
+  </w:num>
+  <w:num w:numId="5" w16cid:durableId="795216626">
     <w:abstractNumId w:val="7"/>
   </w:num>
-  <w:num w:numId="2" w16cid:durableId="49228657">
+  <w:num w:numId="6" w16cid:durableId="1934239431">
+    <w:abstractNumId w:val="15"/>
+  </w:num>
+  <w:num w:numId="7" w16cid:durableId="502626219">
+    <w:abstractNumId w:val="8"/>
+  </w:num>
+  <w:num w:numId="8" w16cid:durableId="1812212174">
+    <w:abstractNumId w:val="16"/>
+  </w:num>
+  <w:num w:numId="9" w16cid:durableId="450512518">
+    <w:abstractNumId w:val="9"/>
+  </w:num>
+  <w:num w:numId="10" w16cid:durableId="558397249">
+    <w:abstractNumId w:val="13"/>
+  </w:num>
+  <w:num w:numId="11" w16cid:durableId="1257907217">
+    <w:abstractNumId w:val="12"/>
+  </w:num>
+  <w:num w:numId="12" w16cid:durableId="1865946513">
+    <w:abstractNumId w:val="4"/>
+  </w:num>
+  <w:num w:numId="13" w16cid:durableId="652831624">
+    <w:abstractNumId w:val="1"/>
+  </w:num>
+  <w:num w:numId="14" w16cid:durableId="1735591567">
+    <w:abstractNumId w:val="5"/>
+  </w:num>
+  <w:num w:numId="15" w16cid:durableId="436021532">
+    <w:abstractNumId w:val="2"/>
+  </w:num>
+  <w:num w:numId="16" w16cid:durableId="1674718924">
+    <w:abstractNumId w:val="17"/>
+  </w:num>
+  <w:num w:numId="17" w16cid:durableId="913903155">
     <w:abstractNumId w:val="0"/>
   </w:num>
-  <w:num w:numId="3" w16cid:durableId="284892361">
-    <w:abstractNumId w:val="5"/>
+  <w:num w:numId="18" w16cid:durableId="567616964">
+    <w:abstractNumId w:val="18"/>
   </w:num>
-  <w:num w:numId="4" w16cid:durableId="1869296298">
-    <w:abstractNumId w:val="1"/>
-  </w:num>
-  <w:num w:numId="5" w16cid:durableId="795216626">
-    <w:abstractNumId w:val="2"/>
-  </w:num>
-  <w:num w:numId="6" w16cid:durableId="1934239431">
-    <w:abstractNumId w:val="8"/>
-  </w:num>
-  <w:num w:numId="7" w16cid:durableId="502626219">
-    <w:abstractNumId w:val="3"/>
-  </w:num>
-  <w:num w:numId="8" w16cid:durableId="1812212174">
-    <w:abstractNumId w:val="9"/>
-  </w:num>
-  <w:num w:numId="9" w16cid:durableId="450512518">
-    <w:abstractNumId w:val="4"/>
-  </w:num>
-  <w:num w:numId="10" w16cid:durableId="558397249">
-    <w:abstractNumId w:val="6"/>
+  <w:num w:numId="19" w16cid:durableId="1555504935">
+    <w:abstractNumId w:val="11"/>
   </w:num>
 </w:numbering>
 </file>

</xml_diff>